<commit_message>
modified schema: change name uploadAppointment to Appointment
</commit_message>
<xml_diff>
--- a/Project Part 1.docx
+++ b/Project Part 1.docx
@@ -336,7 +336,6 @@
       <w:pPr>
         <w:pStyle w:val="HTML"/>
         <w:shd w:val="clear" w:color="auto" w:fill="2B2B2B"/>
-        <w:ind w:firstLine="480"/>
         <w:rPr>
           <w:color w:val="A9B7C6"/>
         </w:rPr>
@@ -347,7 +346,7 @@
         <w:pStyle w:val="HTML"/>
         <w:shd w:val="clear" w:color="auto" w:fill="2B2B2B"/>
         <w:rPr>
-          <w:color w:val="A9B7C6"/>
+          <w:color w:val="CC7832"/>
         </w:rPr>
       </w:pPr>
       <w:r>
@@ -356,42 +355,68 @@
         </w:rPr>
         <w:t xml:space="preserve">create table </w:t>
       </w:r>
-      <w:proofErr w:type="spellStart"/>
-      <w:r>
-        <w:rPr>
-          <w:color w:val="A9B7C6"/>
-        </w:rPr>
-        <w:t>definepriority</w:t>
-      </w:r>
-      <w:proofErr w:type="spellEnd"/>
-      <w:r>
-        <w:rPr>
-          <w:color w:val="A9B7C6"/>
-        </w:rPr>
-        <w:br/>
-        <w:t>(</w:t>
-      </w:r>
-      <w:r>
-        <w:rPr>
-          <w:color w:val="A9B7C6"/>
-        </w:rPr>
-        <w:br/>
-        <w:t xml:space="preserve">    </w:t>
-      </w:r>
-      <w:proofErr w:type="spellStart"/>
-      <w:r>
-        <w:rPr>
-          <w:color w:val="9876AA"/>
-        </w:rPr>
-        <w:t>adminUsername</w:t>
-      </w:r>
-      <w:proofErr w:type="spellEnd"/>
-      <w:r>
-        <w:rPr>
-          <w:color w:val="9876AA"/>
-        </w:rPr>
-        <w:t xml:space="preserve">       </w:t>
-      </w:r>
+      <w:r>
+        <w:rPr>
+          <w:color w:val="A9B7C6"/>
+        </w:rPr>
+        <w:t>appointment</w:t>
+      </w:r>
+      <w:r>
+        <w:rPr>
+          <w:color w:val="A9B7C6"/>
+        </w:rPr>
+        <w:br/>
+        <w:t>(</w:t>
+      </w:r>
+      <w:r>
+        <w:rPr>
+          <w:color w:val="A9B7C6"/>
+        </w:rPr>
+        <w:br/>
+        <w:t xml:space="preserve">    </w:t>
+      </w:r>
+      <w:proofErr w:type="spellStart"/>
+      <w:r>
+        <w:rPr>
+          <w:color w:val="9876AA"/>
+        </w:rPr>
+        <w:t>appointmentid</w:t>
+      </w:r>
+      <w:proofErr w:type="spellEnd"/>
+      <w:r>
+        <w:rPr>
+          <w:color w:val="9876AA"/>
+        </w:rPr>
+        <w:t xml:space="preserve">    </w:t>
+      </w:r>
+      <w:r>
+        <w:rPr>
+          <w:color w:val="CC7832"/>
+        </w:rPr>
+        <w:t>int          not null,</w:t>
+      </w:r>
+      <w:r>
+        <w:rPr>
+          <w:color w:val="CC7832"/>
+        </w:rPr>
+        <w:br/>
+        <w:t xml:space="preserve">    </w:t>
+      </w:r>
+      <w:proofErr w:type="spellStart"/>
+      <w:r>
+        <w:rPr>
+          <w:color w:val="9876AA"/>
+        </w:rPr>
+        <w:t>providerUsername</w:t>
+      </w:r>
+      <w:proofErr w:type="spellEnd"/>
+      <w:r>
+        <w:rPr>
+          <w:color w:val="9876AA"/>
+        </w:rPr>
+        <w:t xml:space="preserve"> </w:t>
+      </w:r>
+      <w:proofErr w:type="gramStart"/>
       <w:r>
         <w:rPr>
           <w:color w:val="CC7832"/>
@@ -404,6 +429,7 @@
         </w:rPr>
         <w:t>(</w:t>
       </w:r>
+      <w:proofErr w:type="gramEnd"/>
       <w:r>
         <w:rPr>
           <w:color w:val="6897BB"/>
@@ -434,377 +460,357 @@
         <w:rPr>
           <w:color w:val="9876AA"/>
         </w:rPr>
-        <w:t>patientUsername</w:t>
-      </w:r>
-      <w:proofErr w:type="spellEnd"/>
-      <w:r>
-        <w:rPr>
-          <w:color w:val="9876AA"/>
-        </w:rPr>
-        <w:t xml:space="preserve">     </w:t>
-      </w:r>
-      <w:r>
-        <w:rPr>
-          <w:color w:val="CC7832"/>
-        </w:rPr>
-        <w:t>varchar</w:t>
-      </w:r>
-      <w:r>
-        <w:rPr>
-          <w:color w:val="A9B7C6"/>
-        </w:rPr>
-        <w:t>(</w:t>
-      </w:r>
-      <w:r>
-        <w:rPr>
-          <w:color w:val="6897BB"/>
-        </w:rPr>
-        <w:t>255</w:t>
-      </w:r>
-      <w:r>
-        <w:rPr>
-          <w:color w:val="A9B7C6"/>
-        </w:rPr>
-        <w:t xml:space="preserve">) </w:t>
-      </w:r>
-      <w:r>
-        <w:rPr>
-          <w:color w:val="CC7832"/>
-        </w:rPr>
-        <w:t>not null,</w:t>
-      </w:r>
-      <w:r>
-        <w:rPr>
-          <w:color w:val="CC7832"/>
-        </w:rPr>
-        <w:br/>
-        <w:t xml:space="preserve">    </w:t>
-      </w:r>
-      <w:proofErr w:type="spellStart"/>
-      <w:r>
-        <w:rPr>
-          <w:color w:val="9876AA"/>
-        </w:rPr>
-        <w:t>priorityGroupNumber</w:t>
-      </w:r>
-      <w:proofErr w:type="spellEnd"/>
-      <w:r>
-        <w:rPr>
-          <w:color w:val="9876AA"/>
-        </w:rPr>
-        <w:t xml:space="preserve"> </w:t>
-      </w:r>
-      <w:r>
-        <w:rPr>
-          <w:color w:val="CC7832"/>
-        </w:rPr>
-        <w:t>int          not null,</w:t>
-      </w:r>
-      <w:r>
-        <w:rPr>
-          <w:color w:val="CC7832"/>
-        </w:rPr>
-        <w:br/>
-        <w:t xml:space="preserve">    primary key </w:t>
-      </w:r>
-      <w:r>
-        <w:rPr>
-          <w:color w:val="A9B7C6"/>
-        </w:rPr>
-        <w:t>(</w:t>
-      </w:r>
-      <w:proofErr w:type="spellStart"/>
-      <w:r>
-        <w:rPr>
-          <w:color w:val="9876AA"/>
-        </w:rPr>
-        <w:t>adminUsername</w:t>
-      </w:r>
-      <w:proofErr w:type="spellEnd"/>
-      <w:r>
-        <w:rPr>
-          <w:color w:val="CC7832"/>
-        </w:rPr>
-        <w:t xml:space="preserve">, </w:t>
-      </w:r>
-      <w:proofErr w:type="spellStart"/>
-      <w:r>
-        <w:rPr>
-          <w:color w:val="9876AA"/>
-        </w:rPr>
-        <w:t>patientUsername</w:t>
-      </w:r>
-      <w:proofErr w:type="spellEnd"/>
-      <w:r>
-        <w:rPr>
-          <w:color w:val="A9B7C6"/>
-        </w:rPr>
-        <w:t>)</w:t>
-      </w:r>
-      <w:r>
-        <w:rPr>
-          <w:color w:val="CC7832"/>
-        </w:rPr>
-        <w:t>,</w:t>
-      </w:r>
-      <w:r>
-        <w:rPr>
-          <w:color w:val="CC7832"/>
-        </w:rPr>
-        <w:br/>
-        <w:t xml:space="preserve">    constraint </w:t>
-      </w:r>
-      <w:proofErr w:type="spellStart"/>
-      <w:r>
-        <w:rPr>
-          <w:color w:val="A9B7C6"/>
-        </w:rPr>
-        <w:t>definepriority_administrators_username_fk</w:t>
-      </w:r>
-      <w:proofErr w:type="spellEnd"/>
-      <w:r>
-        <w:rPr>
-          <w:color w:val="A9B7C6"/>
-        </w:rPr>
-        <w:br/>
-        <w:t xml:space="preserve">        </w:t>
-      </w:r>
-      <w:r>
-        <w:rPr>
-          <w:color w:val="CC7832"/>
-        </w:rPr>
-        <w:t xml:space="preserve">foreign key </w:t>
-      </w:r>
-      <w:r>
-        <w:rPr>
-          <w:color w:val="A9B7C6"/>
-        </w:rPr>
-        <w:t>(</w:t>
-      </w:r>
-      <w:proofErr w:type="spellStart"/>
-      <w:r>
-        <w:rPr>
-          <w:color w:val="9876AA"/>
-        </w:rPr>
-        <w:t>AdminUsername</w:t>
-      </w:r>
-      <w:proofErr w:type="spellEnd"/>
-      <w:r>
-        <w:rPr>
-          <w:color w:val="A9B7C6"/>
-        </w:rPr>
-        <w:t xml:space="preserve">) </w:t>
-      </w:r>
-      <w:r>
-        <w:rPr>
-          <w:color w:val="CC7832"/>
-        </w:rPr>
-        <w:t xml:space="preserve">references </w:t>
-      </w:r>
-      <w:r>
-        <w:rPr>
-          <w:color w:val="A9B7C6"/>
-        </w:rPr>
-        <w:t>administrators (</w:t>
-      </w:r>
-      <w:r>
-        <w:rPr>
-          <w:color w:val="9876AA"/>
-        </w:rPr>
-        <w:t>username</w:t>
-      </w:r>
-      <w:r>
-        <w:rPr>
-          <w:color w:val="A9B7C6"/>
-        </w:rPr>
-        <w:t>)</w:t>
-      </w:r>
-      <w:r>
-        <w:rPr>
-          <w:color w:val="CC7832"/>
-        </w:rPr>
-        <w:t>,</w:t>
-      </w:r>
-      <w:r>
-        <w:rPr>
-          <w:color w:val="CC7832"/>
-        </w:rPr>
-        <w:br/>
-        <w:t xml:space="preserve">    constraint </w:t>
-      </w:r>
-      <w:proofErr w:type="spellStart"/>
-      <w:r>
-        <w:rPr>
-          <w:color w:val="A9B7C6"/>
-        </w:rPr>
-        <w:t>definepriority_patients_username_fk</w:t>
-      </w:r>
-      <w:proofErr w:type="spellEnd"/>
-      <w:r>
-        <w:rPr>
-          <w:color w:val="A9B7C6"/>
-        </w:rPr>
-        <w:br/>
-        <w:t xml:space="preserve">        </w:t>
-      </w:r>
-      <w:r>
-        <w:rPr>
-          <w:color w:val="CC7832"/>
-        </w:rPr>
-        <w:t xml:space="preserve">foreign key </w:t>
-      </w:r>
-      <w:r>
-        <w:rPr>
-          <w:color w:val="A9B7C6"/>
-        </w:rPr>
-        <w:t>(</w:t>
-      </w:r>
-      <w:proofErr w:type="spellStart"/>
-      <w:r>
-        <w:rPr>
-          <w:color w:val="9876AA"/>
-        </w:rPr>
-        <w:t>PatientUsername</w:t>
-      </w:r>
-      <w:proofErr w:type="spellEnd"/>
-      <w:r>
-        <w:rPr>
-          <w:color w:val="A9B7C6"/>
-        </w:rPr>
-        <w:t xml:space="preserve">) </w:t>
-      </w:r>
-      <w:r>
-        <w:rPr>
-          <w:color w:val="CC7832"/>
-        </w:rPr>
-        <w:t xml:space="preserve">references </w:t>
-      </w:r>
-      <w:r>
-        <w:rPr>
-          <w:color w:val="A9B7C6"/>
-        </w:rPr>
-        <w:t>patients (</w:t>
-      </w:r>
-      <w:r>
-        <w:rPr>
-          <w:color w:val="9876AA"/>
-        </w:rPr>
-        <w:t>username</w:t>
-      </w:r>
-      <w:r>
-        <w:rPr>
-          <w:color w:val="A9B7C6"/>
-        </w:rPr>
-        <w:t>)</w:t>
-      </w:r>
-      <w:r>
-        <w:rPr>
-          <w:color w:val="CC7832"/>
-        </w:rPr>
-        <w:t>,</w:t>
-      </w:r>
-      <w:r>
-        <w:rPr>
-          <w:color w:val="CC7832"/>
-        </w:rPr>
-        <w:br/>
-        <w:t xml:space="preserve">    constraint </w:t>
-      </w:r>
-      <w:proofErr w:type="spellStart"/>
-      <w:r>
-        <w:rPr>
-          <w:color w:val="A9B7C6"/>
-        </w:rPr>
-        <w:t>definepriority_prioritygroup_groupNumber_fk</w:t>
-      </w:r>
-      <w:proofErr w:type="spellEnd"/>
-      <w:r>
-        <w:rPr>
-          <w:color w:val="A9B7C6"/>
-        </w:rPr>
-        <w:br/>
-        <w:t xml:space="preserve">        </w:t>
-      </w:r>
-      <w:r>
-        <w:rPr>
-          <w:color w:val="CC7832"/>
-        </w:rPr>
-        <w:t xml:space="preserve">foreign key </w:t>
-      </w:r>
-      <w:r>
-        <w:rPr>
-          <w:color w:val="A9B7C6"/>
-        </w:rPr>
-        <w:t>(</w:t>
-      </w:r>
-      <w:proofErr w:type="spellStart"/>
-      <w:r>
-        <w:rPr>
-          <w:color w:val="9876AA"/>
-        </w:rPr>
-        <w:t>priorityGroupNumber</w:t>
-      </w:r>
-      <w:proofErr w:type="spellEnd"/>
-      <w:r>
-        <w:rPr>
-          <w:color w:val="A9B7C6"/>
-        </w:rPr>
-        <w:t xml:space="preserve">) </w:t>
-      </w:r>
-      <w:r>
-        <w:rPr>
-          <w:color w:val="CC7832"/>
-        </w:rPr>
-        <w:t xml:space="preserve">references </w:t>
-      </w:r>
-      <w:proofErr w:type="spellStart"/>
-      <w:r>
-        <w:rPr>
-          <w:color w:val="A9B7C6"/>
-        </w:rPr>
-        <w:t>prioritygroup</w:t>
-      </w:r>
-      <w:proofErr w:type="spellEnd"/>
-      <w:r>
-        <w:rPr>
-          <w:color w:val="A9B7C6"/>
-        </w:rPr>
-        <w:t xml:space="preserve"> (</w:t>
-      </w:r>
-      <w:proofErr w:type="spellStart"/>
-      <w:r>
-        <w:rPr>
-          <w:color w:val="9876AA"/>
-        </w:rPr>
-        <w:t>groupNumber</w:t>
-      </w:r>
-      <w:proofErr w:type="spellEnd"/>
-      <w:r>
-        <w:rPr>
-          <w:color w:val="A9B7C6"/>
-        </w:rPr>
-        <w:t>)</w:t>
-      </w:r>
-      <w:r>
-        <w:rPr>
-          <w:color w:val="A9B7C6"/>
-        </w:rPr>
-        <w:br/>
-        <w:t>)</w:t>
-      </w:r>
-      <w:r>
-        <w:rPr>
-          <w:color w:val="CC7832"/>
-        </w:rPr>
-        <w:t>;</w:t>
+        <w:t>appointmentDate</w:t>
+      </w:r>
+      <w:proofErr w:type="spellEnd"/>
+      <w:r>
+        <w:rPr>
+          <w:color w:val="9876AA"/>
+        </w:rPr>
+        <w:t xml:space="preserve">  </w:t>
+      </w:r>
+      <w:r>
+        <w:rPr>
+          <w:color w:val="CC7832"/>
+        </w:rPr>
+        <w:t>datetime     not null,</w:t>
       </w:r>
     </w:p>
     <w:p>
       <w:pPr>
         <w:pStyle w:val="HTML"/>
         <w:shd w:val="clear" w:color="auto" w:fill="2B2B2B"/>
-        <w:rPr>
-          <w:color w:val="CC7832"/>
+        <w:ind w:firstLine="480"/>
+        <w:rPr>
+          <w:color w:val="CC7832"/>
+        </w:rPr>
+      </w:pPr>
+      <w:proofErr w:type="spellStart"/>
+      <w:r>
+        <w:rPr>
+          <w:color w:val="9876AA"/>
+        </w:rPr>
+        <w:t>slotid</w:t>
+      </w:r>
+      <w:proofErr w:type="spellEnd"/>
+      <w:r>
+        <w:rPr>
+          <w:color w:val="9876AA"/>
+        </w:rPr>
+        <w:t xml:space="preserve">           </w:t>
+      </w:r>
+      <w:r>
+        <w:rPr>
+          <w:color w:val="CC7832"/>
+        </w:rPr>
+        <w:t>int          not null,</w:t>
+      </w:r>
+      <w:r>
+        <w:rPr>
+          <w:color w:val="CC7832"/>
+        </w:rPr>
+        <w:br/>
+        <w:t xml:space="preserve">    </w:t>
+      </w:r>
+      <w:proofErr w:type="spellStart"/>
+      <w:proofErr w:type="gramStart"/>
+      <w:r>
+        <w:rPr>
+          <w:color w:val="9876AA"/>
+        </w:rPr>
+        <w:t>availableNumber</w:t>
+      </w:r>
+      <w:proofErr w:type="spellEnd"/>
+      <w:r>
+        <w:rPr>
+          <w:color w:val="9876AA"/>
+        </w:rPr>
+        <w:t xml:space="preserve">  </w:t>
+      </w:r>
+      <w:r>
+        <w:rPr>
+          <w:color w:val="CC7832"/>
+        </w:rPr>
+        <w:t>int</w:t>
+      </w:r>
+      <w:proofErr w:type="gramEnd"/>
+      <w:r>
+        <w:rPr>
+          <w:color w:val="CC7832"/>
+        </w:rPr>
+        <w:t xml:space="preserve">          not null,</w:t>
+      </w:r>
+      <w:r>
+        <w:rPr>
+          <w:color w:val="CC7832"/>
+        </w:rPr>
+        <w:br/>
+        <w:t xml:space="preserve">    constraint </w:t>
+      </w:r>
+      <w:proofErr w:type="spellStart"/>
+      <w:r>
+        <w:rPr>
+          <w:color w:val="A9B7C6"/>
+        </w:rPr>
+        <w:t>uploadappointment_providers_username_fk</w:t>
+      </w:r>
+      <w:proofErr w:type="spellEnd"/>
+      <w:r>
+        <w:rPr>
+          <w:color w:val="A9B7C6"/>
+        </w:rPr>
+        <w:br/>
+        <w:t xml:space="preserve">        </w:t>
+      </w:r>
+      <w:r>
+        <w:rPr>
+          <w:color w:val="CC7832"/>
+        </w:rPr>
+        <w:t xml:space="preserve">foreign key </w:t>
+      </w:r>
+      <w:r>
+        <w:rPr>
+          <w:color w:val="A9B7C6"/>
+        </w:rPr>
+        <w:t>(</w:t>
+      </w:r>
+      <w:proofErr w:type="spellStart"/>
+      <w:r>
+        <w:rPr>
+          <w:color w:val="9876AA"/>
+        </w:rPr>
+        <w:t>ProviderUsername</w:t>
+      </w:r>
+      <w:proofErr w:type="spellEnd"/>
+      <w:r>
+        <w:rPr>
+          <w:color w:val="A9B7C6"/>
+        </w:rPr>
+        <w:t xml:space="preserve">) </w:t>
+      </w:r>
+      <w:r>
+        <w:rPr>
+          <w:color w:val="CC7832"/>
+        </w:rPr>
+        <w:t xml:space="preserve">references </w:t>
+      </w:r>
+      <w:r>
+        <w:rPr>
+          <w:color w:val="A9B7C6"/>
+        </w:rPr>
+        <w:t>providers (</w:t>
+      </w:r>
+      <w:r>
+        <w:rPr>
+          <w:color w:val="9876AA"/>
+        </w:rPr>
+        <w:t>username</w:t>
+      </w:r>
+      <w:r>
+        <w:rPr>
+          <w:color w:val="A9B7C6"/>
+        </w:rPr>
+        <w:t>)</w:t>
+      </w:r>
+      <w:r>
+        <w:rPr>
+          <w:color w:val="CC7832"/>
+        </w:rPr>
+        <w:t>,</w:t>
+      </w:r>
+    </w:p>
+    <w:p>
+      <w:pPr>
+        <w:pStyle w:val="HTML"/>
+        <w:shd w:val="clear" w:color="auto" w:fill="2B2B2B"/>
+        <w:ind w:firstLine="480"/>
+        <w:rPr>
+          <w:color w:val="CC7832"/>
+        </w:rPr>
+      </w:pPr>
+      <w:r>
+        <w:rPr>
+          <w:color w:val="CC7832"/>
+        </w:rPr>
+        <w:t xml:space="preserve">constraint </w:t>
+      </w:r>
+      <w:proofErr w:type="spellStart"/>
+      <w:r>
+        <w:rPr>
+          <w:color w:val="A9B7C6"/>
+        </w:rPr>
+        <w:t>uploadappointment_weeklytimeslot_slotid_fk</w:t>
+      </w:r>
+      <w:proofErr w:type="spellEnd"/>
+      <w:r>
+        <w:rPr>
+          <w:color w:val="A9B7C6"/>
+        </w:rPr>
+        <w:br/>
+      </w:r>
+      <w:r>
+        <w:rPr>
+          <w:color w:val="CC7832"/>
+        </w:rPr>
+        <w:t xml:space="preserve">        foreign key </w:t>
+      </w:r>
+      <w:r>
+        <w:rPr>
+          <w:color w:val="A9B7C6"/>
+        </w:rPr>
+        <w:t>(</w:t>
+      </w:r>
+      <w:proofErr w:type="spellStart"/>
+      <w:r>
+        <w:rPr>
+          <w:color w:val="9876AA"/>
+        </w:rPr>
+        <w:t>slotid</w:t>
+      </w:r>
+      <w:proofErr w:type="spellEnd"/>
+      <w:r>
+        <w:rPr>
+          <w:color w:val="A9B7C6"/>
+        </w:rPr>
+        <w:t xml:space="preserve">) </w:t>
+      </w:r>
+      <w:r>
+        <w:rPr>
+          <w:color w:val="CC7832"/>
+        </w:rPr>
+        <w:t xml:space="preserve">references </w:t>
+      </w:r>
+      <w:proofErr w:type="spellStart"/>
+      <w:r>
+        <w:rPr>
+          <w:color w:val="A9B7C6"/>
+        </w:rPr>
+        <w:t>weeklytimeslot</w:t>
+      </w:r>
+      <w:proofErr w:type="spellEnd"/>
+      <w:r>
+        <w:rPr>
+          <w:color w:val="A9B7C6"/>
+        </w:rPr>
+        <w:t xml:space="preserve"> (</w:t>
+      </w:r>
+      <w:proofErr w:type="spellStart"/>
+      <w:r>
+        <w:rPr>
+          <w:color w:val="9876AA"/>
+        </w:rPr>
+        <w:t>slotid</w:t>
+      </w:r>
+      <w:proofErr w:type="spellEnd"/>
+      <w:r>
+        <w:rPr>
+          <w:color w:val="A9B7C6"/>
+        </w:rPr>
+        <w:t>)</w:t>
+      </w:r>
+      <w:r>
+        <w:rPr>
+          <w:color w:val="CC7832"/>
+        </w:rPr>
+        <w:t>,</w:t>
+      </w:r>
+    </w:p>
+    <w:p>
+      <w:pPr>
+        <w:pStyle w:val="HTML"/>
+        <w:shd w:val="clear" w:color="auto" w:fill="2B2B2B"/>
+        <w:ind w:firstLine="480"/>
+        <w:rPr>
+          <w:color w:val="A9B7C6"/>
+        </w:rPr>
+      </w:pPr>
+      <w:r>
+        <w:rPr>
+          <w:color w:val="CC7832"/>
+        </w:rPr>
+        <w:t xml:space="preserve">primary key </w:t>
+      </w:r>
+      <w:r>
+        <w:rPr>
+          <w:color w:val="A9B7C6"/>
+        </w:rPr>
+        <w:t>(</w:t>
+      </w:r>
+      <w:proofErr w:type="spellStart"/>
+      <w:r>
+        <w:rPr>
+          <w:color w:val="9876AA"/>
+        </w:rPr>
+        <w:t>appointmentid</w:t>
+      </w:r>
+      <w:proofErr w:type="spellEnd"/>
+      <w:r>
+        <w:rPr>
+          <w:color w:val="A9B7C6"/>
+        </w:rPr>
+        <w:t>)</w:t>
+      </w:r>
+    </w:p>
+    <w:p>
+      <w:pPr>
+        <w:shd w:val="clear" w:color="auto" w:fill="2B2B2B"/>
+        <w:tabs>
+          <w:tab w:val="left" w:pos="916"/>
+          <w:tab w:val="left" w:pos="1832"/>
+          <w:tab w:val="left" w:pos="2748"/>
+          <w:tab w:val="left" w:pos="3664"/>
+          <w:tab w:val="left" w:pos="4580"/>
+          <w:tab w:val="left" w:pos="5496"/>
+          <w:tab w:val="left" w:pos="6412"/>
+          <w:tab w:val="left" w:pos="7328"/>
+          <w:tab w:val="left" w:pos="8244"/>
+          <w:tab w:val="left" w:pos="9160"/>
+          <w:tab w:val="left" w:pos="10076"/>
+          <w:tab w:val="left" w:pos="10992"/>
+          <w:tab w:val="left" w:pos="11908"/>
+          <w:tab w:val="left" w:pos="12824"/>
+          <w:tab w:val="left" w:pos="13740"/>
+          <w:tab w:val="left" w:pos="14656"/>
+        </w:tabs>
+        <w:spacing w:after="0" w:line="240" w:lineRule="auto"/>
+        <w:rPr>
+          <w:rFonts w:ascii="Courier New" w:eastAsia="Times New Roman" w:hAnsi="Courier New" w:cs="Courier New"/>
+          <w:color w:val="A9B7C6"/>
+          <w:sz w:val="20"/>
+          <w:szCs w:val="20"/>
+        </w:rPr>
+      </w:pPr>
+      <w:r>
+        <w:rPr>
+          <w:color w:val="A9B7C6"/>
+        </w:rPr>
+        <w:t xml:space="preserve">    </w:t>
+      </w:r>
+      <w:r>
+        <w:rPr>
+          <w:rFonts w:ascii="Courier New" w:eastAsia="Times New Roman" w:hAnsi="Courier New" w:cs="Courier New"/>
+          <w:color w:val="A9B7C6"/>
+          <w:sz w:val="20"/>
+          <w:szCs w:val="20"/>
+        </w:rPr>
+        <w:t>)</w:t>
+      </w:r>
+      <w:r>
+        <w:rPr>
+          <w:rFonts w:ascii="Courier New" w:eastAsia="Times New Roman" w:hAnsi="Courier New" w:cs="Courier New"/>
+          <w:color w:val="CC7832"/>
+          <w:sz w:val="20"/>
+          <w:szCs w:val="20"/>
+        </w:rPr>
+        <w:t>;</w:t>
+      </w:r>
+    </w:p>
+    <w:p>
+      <w:pPr>
+        <w:pStyle w:val="HTML"/>
+        <w:shd w:val="clear" w:color="auto" w:fill="2B2B2B"/>
+        <w:rPr>
+          <w:color w:val="A9B7C6"/>
         </w:rPr>
       </w:pPr>
     </w:p>
@@ -827,36 +833,138 @@
         <w:rPr>
           <w:color w:val="A9B7C6"/>
         </w:rPr>
-        <w:t>offerappointment</w:t>
-      </w:r>
-      <w:proofErr w:type="spellEnd"/>
-      <w:r>
-        <w:rPr>
-          <w:color w:val="A9B7C6"/>
-        </w:rPr>
-        <w:br/>
-        <w:t>(</w:t>
-      </w:r>
-      <w:r>
-        <w:rPr>
-          <w:color w:val="A9B7C6"/>
-        </w:rPr>
-        <w:br/>
-        <w:t xml:space="preserve">    </w:t>
-      </w:r>
-      <w:proofErr w:type="spellStart"/>
-      <w:r>
-        <w:rPr>
-          <w:color w:val="9876AA"/>
-        </w:rPr>
-        <w:t>appointmentid</w:t>
-      </w:r>
-      <w:proofErr w:type="spellEnd"/>
-      <w:r>
-        <w:rPr>
-          <w:color w:val="9876AA"/>
-        </w:rPr>
-        <w:t xml:space="preserve">   </w:t>
+        <w:t>definepriority</w:t>
+      </w:r>
+      <w:proofErr w:type="spellEnd"/>
+      <w:r>
+        <w:rPr>
+          <w:color w:val="A9B7C6"/>
+        </w:rPr>
+        <w:br/>
+        <w:t>(</w:t>
+      </w:r>
+      <w:r>
+        <w:rPr>
+          <w:color w:val="A9B7C6"/>
+        </w:rPr>
+        <w:br/>
+        <w:t xml:space="preserve">    </w:t>
+      </w:r>
+      <w:proofErr w:type="spellStart"/>
+      <w:r>
+        <w:rPr>
+          <w:color w:val="9876AA"/>
+        </w:rPr>
+        <w:t>adminUsername</w:t>
+      </w:r>
+      <w:proofErr w:type="spellEnd"/>
+      <w:r>
+        <w:rPr>
+          <w:color w:val="9876AA"/>
+        </w:rPr>
+        <w:t xml:space="preserve">       </w:t>
+      </w:r>
+      <w:r>
+        <w:rPr>
+          <w:color w:val="CC7832"/>
+        </w:rPr>
+        <w:t>varchar</w:t>
+      </w:r>
+      <w:r>
+        <w:rPr>
+          <w:color w:val="A9B7C6"/>
+        </w:rPr>
+        <w:t>(</w:t>
+      </w:r>
+      <w:r>
+        <w:rPr>
+          <w:color w:val="6897BB"/>
+        </w:rPr>
+        <w:t>255</w:t>
+      </w:r>
+      <w:r>
+        <w:rPr>
+          <w:color w:val="A9B7C6"/>
+        </w:rPr>
+        <w:t xml:space="preserve">) </w:t>
+      </w:r>
+      <w:r>
+        <w:rPr>
+          <w:color w:val="CC7832"/>
+        </w:rPr>
+        <w:t>not null,</w:t>
+      </w:r>
+      <w:r>
+        <w:rPr>
+          <w:color w:val="CC7832"/>
+        </w:rPr>
+        <w:br/>
+        <w:t xml:space="preserve">    </w:t>
+      </w:r>
+      <w:proofErr w:type="spellStart"/>
+      <w:r>
+        <w:rPr>
+          <w:color w:val="9876AA"/>
+        </w:rPr>
+        <w:t>patientUsername</w:t>
+      </w:r>
+      <w:proofErr w:type="spellEnd"/>
+      <w:r>
+        <w:rPr>
+          <w:color w:val="9876AA"/>
+        </w:rPr>
+        <w:t xml:space="preserve">     </w:t>
+      </w:r>
+      <w:r>
+        <w:rPr>
+          <w:color w:val="CC7832"/>
+        </w:rPr>
+        <w:t>varchar</w:t>
+      </w:r>
+      <w:r>
+        <w:rPr>
+          <w:color w:val="A9B7C6"/>
+        </w:rPr>
+        <w:t>(</w:t>
+      </w:r>
+      <w:r>
+        <w:rPr>
+          <w:color w:val="6897BB"/>
+        </w:rPr>
+        <w:t>255</w:t>
+      </w:r>
+      <w:r>
+        <w:rPr>
+          <w:color w:val="A9B7C6"/>
+        </w:rPr>
+        <w:t xml:space="preserve">) </w:t>
+      </w:r>
+      <w:r>
+        <w:rPr>
+          <w:color w:val="CC7832"/>
+        </w:rPr>
+        <w:t>not null,</w:t>
+      </w:r>
+      <w:r>
+        <w:rPr>
+          <w:color w:val="CC7832"/>
+        </w:rPr>
+        <w:br/>
+        <w:t xml:space="preserve">    </w:t>
+      </w:r>
+      <w:proofErr w:type="spellStart"/>
+      <w:r>
+        <w:rPr>
+          <w:color w:val="9876AA"/>
+        </w:rPr>
+        <w:t>priorityGroupNumber</w:t>
+      </w:r>
+      <w:proofErr w:type="spellEnd"/>
+      <w:r>
+        <w:rPr>
+          <w:color w:val="9876AA"/>
+        </w:rPr>
+        <w:t xml:space="preserve"> </w:t>
       </w:r>
       <w:r>
         <w:rPr>
@@ -869,7 +977,27 @@
           <w:color w:val="CC7832"/>
         </w:rPr>
         <w:br/>
-        <w:t xml:space="preserve">    </w:t>
+        <w:t xml:space="preserve">    primary key </w:t>
+      </w:r>
+      <w:r>
+        <w:rPr>
+          <w:color w:val="A9B7C6"/>
+        </w:rPr>
+        <w:t>(</w:t>
+      </w:r>
+      <w:proofErr w:type="spellStart"/>
+      <w:r>
+        <w:rPr>
+          <w:color w:val="9876AA"/>
+        </w:rPr>
+        <w:t>adminUsername</w:t>
+      </w:r>
+      <w:proofErr w:type="spellEnd"/>
+      <w:r>
+        <w:rPr>
+          <w:color w:val="CC7832"/>
+        </w:rPr>
+        <w:t xml:space="preserve">, </w:t>
       </w:r>
       <w:proofErr w:type="spellStart"/>
       <w:r>
@@ -881,28 +1009,58 @@
       <w:proofErr w:type="spellEnd"/>
       <w:r>
         <w:rPr>
-          <w:color w:val="9876AA"/>
-        </w:rPr>
-        <w:t xml:space="preserve"> </w:t>
-      </w:r>
-      <w:r>
-        <w:rPr>
-          <w:color w:val="CC7832"/>
-        </w:rPr>
-        <w:t>varchar</w:t>
-      </w:r>
-      <w:r>
-        <w:rPr>
-          <w:color w:val="A9B7C6"/>
-        </w:rPr>
-        <w:t>(</w:t>
-      </w:r>
-      <w:r>
-        <w:rPr>
-          <w:color w:val="6897BB"/>
-        </w:rPr>
-        <w:t>255</w:t>
-      </w:r>
+          <w:color w:val="A9B7C6"/>
+        </w:rPr>
+        <w:t>)</w:t>
+      </w:r>
+      <w:r>
+        <w:rPr>
+          <w:color w:val="CC7832"/>
+        </w:rPr>
+        <w:t>,</w:t>
+      </w:r>
+      <w:r>
+        <w:rPr>
+          <w:color w:val="CC7832"/>
+        </w:rPr>
+        <w:br/>
+        <w:t xml:space="preserve">    constraint </w:t>
+      </w:r>
+      <w:proofErr w:type="spellStart"/>
+      <w:r>
+        <w:rPr>
+          <w:color w:val="A9B7C6"/>
+        </w:rPr>
+        <w:t>definepriority_administrators_username_fk</w:t>
+      </w:r>
+      <w:proofErr w:type="spellEnd"/>
+      <w:r>
+        <w:rPr>
+          <w:color w:val="A9B7C6"/>
+        </w:rPr>
+        <w:br/>
+        <w:t xml:space="preserve">        </w:t>
+      </w:r>
+      <w:r>
+        <w:rPr>
+          <w:color w:val="CC7832"/>
+        </w:rPr>
+        <w:t xml:space="preserve">foreign key </w:t>
+      </w:r>
+      <w:r>
+        <w:rPr>
+          <w:color w:val="A9B7C6"/>
+        </w:rPr>
+        <w:t>(</w:t>
+      </w:r>
+      <w:proofErr w:type="spellStart"/>
+      <w:r>
+        <w:rPr>
+          <w:color w:val="9876AA"/>
+        </w:rPr>
+        <w:t>AdminUsername</w:t>
+      </w:r>
+      <w:proofErr w:type="spellEnd"/>
       <w:r>
         <w:rPr>
           <w:color w:val="A9B7C6"/>
@@ -913,39 +1071,74 @@
         <w:rPr>
           <w:color w:val="CC7832"/>
         </w:rPr>
-        <w:t>not null,</w:t>
-      </w:r>
-      <w:r>
-        <w:rPr>
-          <w:color w:val="CC7832"/>
-        </w:rPr>
-        <w:br/>
-        <w:t xml:space="preserve">    </w:t>
-      </w:r>
-      <w:r>
-        <w:rPr>
-          <w:color w:val="9876AA"/>
-        </w:rPr>
-        <w:t xml:space="preserve">status          </w:t>
-      </w:r>
-      <w:r>
-        <w:rPr>
-          <w:color w:val="CC7832"/>
-        </w:rPr>
-        <w:t>varchar</w:t>
-      </w:r>
-      <w:r>
-        <w:rPr>
-          <w:color w:val="A9B7C6"/>
-        </w:rPr>
-        <w:t>(</w:t>
-      </w:r>
-      <w:r>
-        <w:rPr>
-          <w:color w:val="6897BB"/>
-        </w:rPr>
-        <w:t>255</w:t>
-      </w:r>
+        <w:t xml:space="preserve">references </w:t>
+      </w:r>
+      <w:r>
+        <w:rPr>
+          <w:color w:val="A9B7C6"/>
+        </w:rPr>
+        <w:t>administrators (</w:t>
+      </w:r>
+      <w:r>
+        <w:rPr>
+          <w:color w:val="9876AA"/>
+        </w:rPr>
+        <w:t>username</w:t>
+      </w:r>
+      <w:r>
+        <w:rPr>
+          <w:color w:val="A9B7C6"/>
+        </w:rPr>
+        <w:t>)</w:t>
+      </w:r>
+      <w:r>
+        <w:rPr>
+          <w:color w:val="CC7832"/>
+        </w:rPr>
+        <w:t>,</w:t>
+      </w:r>
+      <w:r>
+        <w:rPr>
+          <w:color w:val="CC7832"/>
+        </w:rPr>
+        <w:br/>
+        <w:t xml:space="preserve">    constraint </w:t>
+      </w:r>
+      <w:proofErr w:type="spellStart"/>
+      <w:r>
+        <w:rPr>
+          <w:color w:val="A9B7C6"/>
+        </w:rPr>
+        <w:t>definepriority_patients_username_fk</w:t>
+      </w:r>
+      <w:proofErr w:type="spellEnd"/>
+      <w:r>
+        <w:rPr>
+          <w:color w:val="A9B7C6"/>
+        </w:rPr>
+        <w:br/>
+        <w:t xml:space="preserve">        </w:t>
+      </w:r>
+      <w:r>
+        <w:rPr>
+          <w:color w:val="CC7832"/>
+        </w:rPr>
+        <w:t xml:space="preserve">foreign key </w:t>
+      </w:r>
+      <w:r>
+        <w:rPr>
+          <w:color w:val="A9B7C6"/>
+        </w:rPr>
+        <w:t>(</w:t>
+      </w:r>
+      <w:proofErr w:type="spellStart"/>
+      <w:r>
+        <w:rPr>
+          <w:color w:val="9876AA"/>
+        </w:rPr>
+        <w:t>PatientUsername</w:t>
+      </w:r>
+      <w:proofErr w:type="spellEnd"/>
       <w:r>
         <w:rPr>
           <w:color w:val="A9B7C6"/>
@@ -956,70 +1149,20 @@
         <w:rPr>
           <w:color w:val="CC7832"/>
         </w:rPr>
-        <w:t>not null,</w:t>
-      </w:r>
-      <w:r>
-        <w:rPr>
-          <w:color w:val="CC7832"/>
-        </w:rPr>
-        <w:br/>
-        <w:t xml:space="preserve">    </w:t>
-      </w:r>
-      <w:proofErr w:type="spellStart"/>
-      <w:r>
-        <w:rPr>
-          <w:color w:val="9876AA"/>
-        </w:rPr>
-        <w:t>expireTime</w:t>
-      </w:r>
-      <w:proofErr w:type="spellEnd"/>
-      <w:r>
-        <w:rPr>
-          <w:color w:val="9876AA"/>
-        </w:rPr>
-        <w:t xml:space="preserve">      </w:t>
-      </w:r>
-      <w:r>
-        <w:rPr>
-          <w:color w:val="CC7832"/>
-        </w:rPr>
-        <w:t>datetime     not null,</w:t>
-      </w:r>
-      <w:r>
-        <w:rPr>
-          <w:color w:val="CC7832"/>
-        </w:rPr>
-        <w:br/>
-        <w:t xml:space="preserve">    primary key </w:t>
-      </w:r>
-      <w:r>
-        <w:rPr>
-          <w:color w:val="A9B7C6"/>
-        </w:rPr>
-        <w:t>(</w:t>
-      </w:r>
-      <w:proofErr w:type="spellStart"/>
-      <w:r>
-        <w:rPr>
-          <w:color w:val="9876AA"/>
-        </w:rPr>
-        <w:t>appointmentid</w:t>
-      </w:r>
-      <w:proofErr w:type="spellEnd"/>
-      <w:r>
-        <w:rPr>
-          <w:color w:val="CC7832"/>
-        </w:rPr>
-        <w:t xml:space="preserve">, </w:t>
-      </w:r>
-      <w:proofErr w:type="spellStart"/>
-      <w:r>
-        <w:rPr>
-          <w:color w:val="9876AA"/>
-        </w:rPr>
-        <w:t>patientUsername</w:t>
-      </w:r>
-      <w:proofErr w:type="spellEnd"/>
+        <w:t xml:space="preserve">references </w:t>
+      </w:r>
+      <w:r>
+        <w:rPr>
+          <w:color w:val="A9B7C6"/>
+        </w:rPr>
+        <w:t>patients (</w:t>
+      </w:r>
+      <w:r>
+        <w:rPr>
+          <w:color w:val="9876AA"/>
+        </w:rPr>
+        <w:t>username</w:t>
+      </w:r>
       <w:r>
         <w:rPr>
           <w:color w:val="A9B7C6"/>
@@ -1044,7 +1187,7 @@
         <w:rPr>
           <w:color w:val="A9B7C6"/>
         </w:rPr>
-        <w:t>offerappointment_patients_username_fk</w:t>
+        <w:t>definepriority_prioritygroup_groupNumber_fk</w:t>
       </w:r>
       <w:proofErr w:type="spellEnd"/>
       <w:r>
@@ -1071,7 +1214,7 @@
         <w:rPr>
           <w:color w:val="9876AA"/>
         </w:rPr>
-        <w:t>PatientUsername</w:t>
+        <w:t>priorityGroupNumber</w:t>
       </w:r>
       <w:proofErr w:type="spellEnd"/>
       <w:r>
@@ -1086,90 +1229,12 @@
         </w:rPr>
         <w:t xml:space="preserve">references </w:t>
       </w:r>
-      <w:r>
-        <w:rPr>
-          <w:color w:val="A9B7C6"/>
-        </w:rPr>
-        <w:t>patients (</w:t>
-      </w:r>
-      <w:r>
-        <w:rPr>
-          <w:color w:val="9876AA"/>
-        </w:rPr>
-        <w:t>username</w:t>
-      </w:r>
-      <w:r>
-        <w:rPr>
-          <w:color w:val="A9B7C6"/>
-        </w:rPr>
-        <w:t>)</w:t>
-      </w:r>
-      <w:r>
-        <w:rPr>
-          <w:color w:val="CC7832"/>
-        </w:rPr>
-        <w:t>,</w:t>
-      </w:r>
-      <w:r>
-        <w:rPr>
-          <w:color w:val="CC7832"/>
-        </w:rPr>
-        <w:br/>
-        <w:t xml:space="preserve">    constraint </w:t>
-      </w:r>
-      <w:proofErr w:type="spellStart"/>
-      <w:r>
-        <w:rPr>
-          <w:color w:val="A9B7C6"/>
-        </w:rPr>
-        <w:t>offerappointment_uploadappointment_appointmentid_fk</w:t>
-      </w:r>
-      <w:proofErr w:type="spellEnd"/>
-      <w:r>
-        <w:rPr>
-          <w:color w:val="A9B7C6"/>
-        </w:rPr>
-        <w:br/>
-        <w:t xml:space="preserve">        </w:t>
-      </w:r>
-      <w:r>
-        <w:rPr>
-          <w:color w:val="CC7832"/>
-        </w:rPr>
-        <w:t xml:space="preserve">foreign key </w:t>
-      </w:r>
-      <w:r>
-        <w:rPr>
-          <w:color w:val="A9B7C6"/>
-        </w:rPr>
-        <w:t>(</w:t>
-      </w:r>
-      <w:proofErr w:type="spellStart"/>
-      <w:r>
-        <w:rPr>
-          <w:color w:val="9876AA"/>
-        </w:rPr>
-        <w:t>appointmentid</w:t>
-      </w:r>
-      <w:proofErr w:type="spellEnd"/>
-      <w:r>
-        <w:rPr>
-          <w:color w:val="A9B7C6"/>
-        </w:rPr>
-        <w:t xml:space="preserve">) </w:t>
-      </w:r>
-      <w:r>
-        <w:rPr>
-          <w:color w:val="CC7832"/>
-        </w:rPr>
-        <w:t xml:space="preserve">references </w:t>
-      </w:r>
-      <w:proofErr w:type="spellStart"/>
-      <w:r>
-        <w:rPr>
-          <w:color w:val="A9B7C6"/>
-        </w:rPr>
-        <w:t>uploadappointment</w:t>
+      <w:proofErr w:type="spellStart"/>
+      <w:r>
+        <w:rPr>
+          <w:color w:val="A9B7C6"/>
+        </w:rPr>
+        <w:t>prioritygroup</w:t>
       </w:r>
       <w:proofErr w:type="spellEnd"/>
       <w:r>
@@ -1183,7 +1248,7 @@
         <w:rPr>
           <w:color w:val="9876AA"/>
         </w:rPr>
-        <w:t>appointmentid</w:t>
+        <w:t>groupNumber</w:t>
       </w:r>
       <w:proofErr w:type="spellEnd"/>
       <w:r>
@@ -1211,7 +1276,7 @@
         <w:pStyle w:val="HTML"/>
         <w:shd w:val="clear" w:color="auto" w:fill="2B2B2B"/>
         <w:rPr>
-          <w:color w:val="A9B7C6"/>
+          <w:color w:val="CC7832"/>
         </w:rPr>
       </w:pPr>
     </w:p>
@@ -1220,7 +1285,7 @@
         <w:pStyle w:val="HTML"/>
         <w:shd w:val="clear" w:color="auto" w:fill="2B2B2B"/>
         <w:rPr>
-          <w:color w:val="A9B7C6"/>
+          <w:color w:val="CC7832"/>
         </w:rPr>
       </w:pPr>
     </w:p>
@@ -1229,7 +1294,7 @@
         <w:pStyle w:val="HTML"/>
         <w:shd w:val="clear" w:color="auto" w:fill="2B2B2B"/>
         <w:rPr>
-          <w:color w:val="A9B7C6"/>
+          <w:color w:val="CC7832"/>
         </w:rPr>
       </w:pPr>
     </w:p>
@@ -1238,6 +1303,601 @@
         <w:pStyle w:val="HTML"/>
         <w:shd w:val="clear" w:color="auto" w:fill="2B2B2B"/>
         <w:rPr>
+          <w:color w:val="CC7832"/>
+        </w:rPr>
+      </w:pPr>
+    </w:p>
+    <w:p>
+      <w:pPr>
+        <w:shd w:val="clear" w:color="auto" w:fill="2B2B2B"/>
+        <w:tabs>
+          <w:tab w:val="left" w:pos="916"/>
+          <w:tab w:val="left" w:pos="1832"/>
+          <w:tab w:val="left" w:pos="2748"/>
+          <w:tab w:val="left" w:pos="3664"/>
+          <w:tab w:val="left" w:pos="4580"/>
+          <w:tab w:val="left" w:pos="5496"/>
+          <w:tab w:val="left" w:pos="6412"/>
+          <w:tab w:val="left" w:pos="7328"/>
+          <w:tab w:val="left" w:pos="8244"/>
+          <w:tab w:val="left" w:pos="9160"/>
+          <w:tab w:val="left" w:pos="10076"/>
+          <w:tab w:val="left" w:pos="10992"/>
+          <w:tab w:val="left" w:pos="11908"/>
+          <w:tab w:val="left" w:pos="12824"/>
+          <w:tab w:val="left" w:pos="13740"/>
+          <w:tab w:val="left" w:pos="14656"/>
+        </w:tabs>
+        <w:spacing w:after="0" w:line="240" w:lineRule="auto"/>
+        <w:rPr>
+          <w:rFonts w:ascii="Courier New" w:eastAsia="Times New Roman" w:hAnsi="Courier New" w:cs="Courier New"/>
+          <w:color w:val="A9B7C6"/>
+          <w:sz w:val="20"/>
+          <w:szCs w:val="20"/>
+        </w:rPr>
+      </w:pPr>
+      <w:r>
+        <w:rPr>
+          <w:rFonts w:ascii="Courier New" w:eastAsia="Times New Roman" w:hAnsi="Courier New" w:cs="Courier New"/>
+          <w:color w:val="CC7832"/>
+          <w:sz w:val="20"/>
+          <w:szCs w:val="20"/>
+        </w:rPr>
+        <w:lastRenderedPageBreak/>
+        <w:t xml:space="preserve">create table </w:t>
+      </w:r>
+      <w:proofErr w:type="spellStart"/>
+      <w:r>
+        <w:rPr>
+          <w:rFonts w:ascii="Courier New" w:eastAsia="Times New Roman" w:hAnsi="Courier New" w:cs="Courier New"/>
+          <w:color w:val="A9B7C6"/>
+          <w:sz w:val="20"/>
+          <w:szCs w:val="20"/>
+        </w:rPr>
+        <w:t>offerappointment</w:t>
+      </w:r>
+      <w:proofErr w:type="spellEnd"/>
+      <w:r>
+        <w:rPr>
+          <w:rFonts w:ascii="Courier New" w:eastAsia="Times New Roman" w:hAnsi="Courier New" w:cs="Courier New"/>
+          <w:color w:val="A9B7C6"/>
+          <w:sz w:val="20"/>
+          <w:szCs w:val="20"/>
+        </w:rPr>
+        <w:br/>
+        <w:t>(</w:t>
+      </w:r>
+      <w:r>
+        <w:rPr>
+          <w:rFonts w:ascii="Courier New" w:eastAsia="Times New Roman" w:hAnsi="Courier New" w:cs="Courier New"/>
+          <w:color w:val="A9B7C6"/>
+          <w:sz w:val="20"/>
+          <w:szCs w:val="20"/>
+        </w:rPr>
+        <w:br/>
+        <w:t xml:space="preserve">    </w:t>
+      </w:r>
+      <w:proofErr w:type="spellStart"/>
+      <w:r>
+        <w:rPr>
+          <w:rFonts w:ascii="Courier New" w:eastAsia="Times New Roman" w:hAnsi="Courier New" w:cs="Courier New"/>
+          <w:color w:val="9876AA"/>
+          <w:sz w:val="20"/>
+          <w:szCs w:val="20"/>
+        </w:rPr>
+        <w:t>appointmentid</w:t>
+      </w:r>
+      <w:proofErr w:type="spellEnd"/>
+      <w:r>
+        <w:rPr>
+          <w:rFonts w:ascii="Courier New" w:eastAsia="Times New Roman" w:hAnsi="Courier New" w:cs="Courier New"/>
+          <w:color w:val="9876AA"/>
+          <w:sz w:val="20"/>
+          <w:szCs w:val="20"/>
+        </w:rPr>
+        <w:t xml:space="preserve">   </w:t>
+      </w:r>
+      <w:r>
+        <w:rPr>
+          <w:rFonts w:ascii="Courier New" w:eastAsia="Times New Roman" w:hAnsi="Courier New" w:cs="Courier New"/>
+          <w:color w:val="CC7832"/>
+          <w:sz w:val="20"/>
+          <w:szCs w:val="20"/>
+        </w:rPr>
+        <w:t>int          not null,</w:t>
+      </w:r>
+      <w:r>
+        <w:rPr>
+          <w:rFonts w:ascii="Courier New" w:eastAsia="Times New Roman" w:hAnsi="Courier New" w:cs="Courier New"/>
+          <w:color w:val="CC7832"/>
+          <w:sz w:val="20"/>
+          <w:szCs w:val="20"/>
+        </w:rPr>
+        <w:br/>
+        <w:t xml:space="preserve">    </w:t>
+      </w:r>
+      <w:proofErr w:type="spellStart"/>
+      <w:r>
+        <w:rPr>
+          <w:rFonts w:ascii="Courier New" w:eastAsia="Times New Roman" w:hAnsi="Courier New" w:cs="Courier New"/>
+          <w:color w:val="9876AA"/>
+          <w:sz w:val="20"/>
+          <w:szCs w:val="20"/>
+        </w:rPr>
+        <w:t>patientUsername</w:t>
+      </w:r>
+      <w:proofErr w:type="spellEnd"/>
+      <w:r>
+        <w:rPr>
+          <w:rFonts w:ascii="Courier New" w:eastAsia="Times New Roman" w:hAnsi="Courier New" w:cs="Courier New"/>
+          <w:color w:val="9876AA"/>
+          <w:sz w:val="20"/>
+          <w:szCs w:val="20"/>
+        </w:rPr>
+        <w:t xml:space="preserve"> </w:t>
+      </w:r>
+      <w:r>
+        <w:rPr>
+          <w:rFonts w:ascii="Courier New" w:eastAsia="Times New Roman" w:hAnsi="Courier New" w:cs="Courier New"/>
+          <w:color w:val="CC7832"/>
+          <w:sz w:val="20"/>
+          <w:szCs w:val="20"/>
+        </w:rPr>
+        <w:t>varchar</w:t>
+      </w:r>
+      <w:r>
+        <w:rPr>
+          <w:rFonts w:ascii="Courier New" w:eastAsia="Times New Roman" w:hAnsi="Courier New" w:cs="Courier New"/>
+          <w:color w:val="A9B7C6"/>
+          <w:sz w:val="20"/>
+          <w:szCs w:val="20"/>
+        </w:rPr>
+        <w:t>(</w:t>
+      </w:r>
+      <w:r>
+        <w:rPr>
+          <w:rFonts w:ascii="Courier New" w:eastAsia="Times New Roman" w:hAnsi="Courier New" w:cs="Courier New"/>
+          <w:color w:val="6897BB"/>
+          <w:sz w:val="20"/>
+          <w:szCs w:val="20"/>
+        </w:rPr>
+        <w:t>255</w:t>
+      </w:r>
+      <w:r>
+        <w:rPr>
+          <w:rFonts w:ascii="Courier New" w:eastAsia="Times New Roman" w:hAnsi="Courier New" w:cs="Courier New"/>
+          <w:color w:val="A9B7C6"/>
+          <w:sz w:val="20"/>
+          <w:szCs w:val="20"/>
+        </w:rPr>
+        <w:t xml:space="preserve">) </w:t>
+      </w:r>
+      <w:r>
+        <w:rPr>
+          <w:rFonts w:ascii="Courier New" w:eastAsia="Times New Roman" w:hAnsi="Courier New" w:cs="Courier New"/>
+          <w:color w:val="CC7832"/>
+          <w:sz w:val="20"/>
+          <w:szCs w:val="20"/>
+        </w:rPr>
+        <w:t>not null,</w:t>
+      </w:r>
+      <w:r>
+        <w:rPr>
+          <w:rFonts w:ascii="Courier New" w:eastAsia="Times New Roman" w:hAnsi="Courier New" w:cs="Courier New"/>
+          <w:color w:val="CC7832"/>
+          <w:sz w:val="20"/>
+          <w:szCs w:val="20"/>
+        </w:rPr>
+        <w:br/>
+        <w:t xml:space="preserve">    </w:t>
+      </w:r>
+      <w:r>
+        <w:rPr>
+          <w:rFonts w:ascii="Courier New" w:eastAsia="Times New Roman" w:hAnsi="Courier New" w:cs="Courier New"/>
+          <w:color w:val="9876AA"/>
+          <w:sz w:val="20"/>
+          <w:szCs w:val="20"/>
+        </w:rPr>
+        <w:t xml:space="preserve">status          </w:t>
+      </w:r>
+      <w:r>
+        <w:rPr>
+          <w:rFonts w:ascii="Courier New" w:eastAsia="Times New Roman" w:hAnsi="Courier New" w:cs="Courier New"/>
+          <w:color w:val="CC7832"/>
+          <w:sz w:val="20"/>
+          <w:szCs w:val="20"/>
+        </w:rPr>
+        <w:t>varchar</w:t>
+      </w:r>
+      <w:r>
+        <w:rPr>
+          <w:rFonts w:ascii="Courier New" w:eastAsia="Times New Roman" w:hAnsi="Courier New" w:cs="Courier New"/>
+          <w:color w:val="A9B7C6"/>
+          <w:sz w:val="20"/>
+          <w:szCs w:val="20"/>
+        </w:rPr>
+        <w:t>(</w:t>
+      </w:r>
+      <w:r>
+        <w:rPr>
+          <w:rFonts w:ascii="Courier New" w:eastAsia="Times New Roman" w:hAnsi="Courier New" w:cs="Courier New"/>
+          <w:color w:val="6897BB"/>
+          <w:sz w:val="20"/>
+          <w:szCs w:val="20"/>
+        </w:rPr>
+        <w:t>255</w:t>
+      </w:r>
+      <w:r>
+        <w:rPr>
+          <w:rFonts w:ascii="Courier New" w:eastAsia="Times New Roman" w:hAnsi="Courier New" w:cs="Courier New"/>
+          <w:color w:val="A9B7C6"/>
+          <w:sz w:val="20"/>
+          <w:szCs w:val="20"/>
+        </w:rPr>
+        <w:t xml:space="preserve">) </w:t>
+      </w:r>
+      <w:r>
+        <w:rPr>
+          <w:rFonts w:ascii="Courier New" w:eastAsia="Times New Roman" w:hAnsi="Courier New" w:cs="Courier New"/>
+          <w:color w:val="CC7832"/>
+          <w:sz w:val="20"/>
+          <w:szCs w:val="20"/>
+        </w:rPr>
+        <w:t>not null,</w:t>
+      </w:r>
+      <w:r>
+        <w:rPr>
+          <w:rFonts w:ascii="Courier New" w:eastAsia="Times New Roman" w:hAnsi="Courier New" w:cs="Courier New"/>
+          <w:color w:val="CC7832"/>
+          <w:sz w:val="20"/>
+          <w:szCs w:val="20"/>
+        </w:rPr>
+        <w:br/>
+        <w:t xml:space="preserve">    </w:t>
+      </w:r>
+      <w:proofErr w:type="spellStart"/>
+      <w:r>
+        <w:rPr>
+          <w:rFonts w:ascii="Courier New" w:eastAsia="Times New Roman" w:hAnsi="Courier New" w:cs="Courier New"/>
+          <w:color w:val="9876AA"/>
+          <w:sz w:val="20"/>
+          <w:szCs w:val="20"/>
+        </w:rPr>
+        <w:t>expireTime</w:t>
+      </w:r>
+      <w:proofErr w:type="spellEnd"/>
+      <w:r>
+        <w:rPr>
+          <w:rFonts w:ascii="Courier New" w:eastAsia="Times New Roman" w:hAnsi="Courier New" w:cs="Courier New"/>
+          <w:color w:val="9876AA"/>
+          <w:sz w:val="20"/>
+          <w:szCs w:val="20"/>
+        </w:rPr>
+        <w:t xml:space="preserve">      </w:t>
+      </w:r>
+      <w:r>
+        <w:rPr>
+          <w:rFonts w:ascii="Courier New" w:eastAsia="Times New Roman" w:hAnsi="Courier New" w:cs="Courier New"/>
+          <w:color w:val="CC7832"/>
+          <w:sz w:val="20"/>
+          <w:szCs w:val="20"/>
+        </w:rPr>
+        <w:t>datetime     not null,</w:t>
+      </w:r>
+      <w:r>
+        <w:rPr>
+          <w:rFonts w:ascii="Courier New" w:eastAsia="Times New Roman" w:hAnsi="Courier New" w:cs="Courier New"/>
+          <w:color w:val="CC7832"/>
+          <w:sz w:val="20"/>
+          <w:szCs w:val="20"/>
+        </w:rPr>
+        <w:br/>
+        <w:t xml:space="preserve">    primary key </w:t>
+      </w:r>
+      <w:r>
+        <w:rPr>
+          <w:rFonts w:ascii="Courier New" w:eastAsia="Times New Roman" w:hAnsi="Courier New" w:cs="Courier New"/>
+          <w:color w:val="A9B7C6"/>
+          <w:sz w:val="20"/>
+          <w:szCs w:val="20"/>
+        </w:rPr>
+        <w:t>(</w:t>
+      </w:r>
+      <w:proofErr w:type="spellStart"/>
+      <w:r>
+        <w:rPr>
+          <w:rFonts w:ascii="Courier New" w:eastAsia="Times New Roman" w:hAnsi="Courier New" w:cs="Courier New"/>
+          <w:color w:val="9876AA"/>
+          <w:sz w:val="20"/>
+          <w:szCs w:val="20"/>
+        </w:rPr>
+        <w:t>appointmentid</w:t>
+      </w:r>
+      <w:proofErr w:type="spellEnd"/>
+      <w:r>
+        <w:rPr>
+          <w:rFonts w:ascii="Courier New" w:eastAsia="Times New Roman" w:hAnsi="Courier New" w:cs="Courier New"/>
+          <w:color w:val="CC7832"/>
+          <w:sz w:val="20"/>
+          <w:szCs w:val="20"/>
+        </w:rPr>
+        <w:t xml:space="preserve">, </w:t>
+      </w:r>
+      <w:proofErr w:type="spellStart"/>
+      <w:r>
+        <w:rPr>
+          <w:rFonts w:ascii="Courier New" w:eastAsia="Times New Roman" w:hAnsi="Courier New" w:cs="Courier New"/>
+          <w:color w:val="9876AA"/>
+          <w:sz w:val="20"/>
+          <w:szCs w:val="20"/>
+        </w:rPr>
+        <w:t>patientUsername</w:t>
+      </w:r>
+      <w:proofErr w:type="spellEnd"/>
+      <w:r>
+        <w:rPr>
+          <w:rFonts w:ascii="Courier New" w:eastAsia="Times New Roman" w:hAnsi="Courier New" w:cs="Courier New"/>
+          <w:color w:val="A9B7C6"/>
+          <w:sz w:val="20"/>
+          <w:szCs w:val="20"/>
+        </w:rPr>
+        <w:t>)</w:t>
+      </w:r>
+      <w:r>
+        <w:rPr>
+          <w:rFonts w:ascii="Courier New" w:eastAsia="Times New Roman" w:hAnsi="Courier New" w:cs="Courier New"/>
+          <w:color w:val="CC7832"/>
+          <w:sz w:val="20"/>
+          <w:szCs w:val="20"/>
+        </w:rPr>
+        <w:t>,</w:t>
+      </w:r>
+      <w:r>
+        <w:rPr>
+          <w:rFonts w:ascii="Courier New" w:eastAsia="Times New Roman" w:hAnsi="Courier New" w:cs="Courier New"/>
+          <w:color w:val="CC7832"/>
+          <w:sz w:val="20"/>
+          <w:szCs w:val="20"/>
+        </w:rPr>
+        <w:br/>
+        <w:t xml:space="preserve">    constraint </w:t>
+      </w:r>
+      <w:proofErr w:type="spellStart"/>
+      <w:r>
+        <w:rPr>
+          <w:rFonts w:ascii="Courier New" w:eastAsia="Times New Roman" w:hAnsi="Courier New" w:cs="Courier New"/>
+          <w:color w:val="A9B7C6"/>
+          <w:sz w:val="20"/>
+          <w:szCs w:val="20"/>
+        </w:rPr>
+        <w:t>offerappointment_patients_username_fk</w:t>
+      </w:r>
+      <w:proofErr w:type="spellEnd"/>
+      <w:r>
+        <w:rPr>
+          <w:rFonts w:ascii="Courier New" w:eastAsia="Times New Roman" w:hAnsi="Courier New" w:cs="Courier New"/>
+          <w:color w:val="A9B7C6"/>
+          <w:sz w:val="20"/>
+          <w:szCs w:val="20"/>
+        </w:rPr>
+        <w:br/>
+        <w:t xml:space="preserve">        </w:t>
+      </w:r>
+      <w:r>
+        <w:rPr>
+          <w:rFonts w:ascii="Courier New" w:eastAsia="Times New Roman" w:hAnsi="Courier New" w:cs="Courier New"/>
+          <w:color w:val="CC7832"/>
+          <w:sz w:val="20"/>
+          <w:szCs w:val="20"/>
+        </w:rPr>
+        <w:t xml:space="preserve">foreign key </w:t>
+      </w:r>
+      <w:r>
+        <w:rPr>
+          <w:rFonts w:ascii="Courier New" w:eastAsia="Times New Roman" w:hAnsi="Courier New" w:cs="Courier New"/>
+          <w:color w:val="A9B7C6"/>
+          <w:sz w:val="20"/>
+          <w:szCs w:val="20"/>
+        </w:rPr>
+        <w:t>(</w:t>
+      </w:r>
+      <w:proofErr w:type="spellStart"/>
+      <w:r>
+        <w:rPr>
+          <w:rFonts w:ascii="Courier New" w:eastAsia="Times New Roman" w:hAnsi="Courier New" w:cs="Courier New"/>
+          <w:color w:val="9876AA"/>
+          <w:sz w:val="20"/>
+          <w:szCs w:val="20"/>
+        </w:rPr>
+        <w:t>PatientUsername</w:t>
+      </w:r>
+      <w:proofErr w:type="spellEnd"/>
+      <w:r>
+        <w:rPr>
+          <w:rFonts w:ascii="Courier New" w:eastAsia="Times New Roman" w:hAnsi="Courier New" w:cs="Courier New"/>
+          <w:color w:val="A9B7C6"/>
+          <w:sz w:val="20"/>
+          <w:szCs w:val="20"/>
+        </w:rPr>
+        <w:t xml:space="preserve">) </w:t>
+      </w:r>
+      <w:r>
+        <w:rPr>
+          <w:rFonts w:ascii="Courier New" w:eastAsia="Times New Roman" w:hAnsi="Courier New" w:cs="Courier New"/>
+          <w:color w:val="CC7832"/>
+          <w:sz w:val="20"/>
+          <w:szCs w:val="20"/>
+        </w:rPr>
+        <w:t xml:space="preserve">references </w:t>
+      </w:r>
+      <w:r>
+        <w:rPr>
+          <w:rFonts w:ascii="Courier New" w:eastAsia="Times New Roman" w:hAnsi="Courier New" w:cs="Courier New"/>
+          <w:color w:val="A9B7C6"/>
+          <w:sz w:val="20"/>
+          <w:szCs w:val="20"/>
+        </w:rPr>
+        <w:t>patients (</w:t>
+      </w:r>
+      <w:r>
+        <w:rPr>
+          <w:rFonts w:ascii="Courier New" w:eastAsia="Times New Roman" w:hAnsi="Courier New" w:cs="Courier New"/>
+          <w:color w:val="9876AA"/>
+          <w:sz w:val="20"/>
+          <w:szCs w:val="20"/>
+        </w:rPr>
+        <w:t>username</w:t>
+      </w:r>
+      <w:r>
+        <w:rPr>
+          <w:rFonts w:ascii="Courier New" w:eastAsia="Times New Roman" w:hAnsi="Courier New" w:cs="Courier New"/>
+          <w:color w:val="A9B7C6"/>
+          <w:sz w:val="20"/>
+          <w:szCs w:val="20"/>
+        </w:rPr>
+        <w:t>)</w:t>
+      </w:r>
+      <w:r>
+        <w:rPr>
+          <w:rFonts w:ascii="Courier New" w:eastAsia="Times New Roman" w:hAnsi="Courier New" w:cs="Courier New"/>
+          <w:color w:val="CC7832"/>
+          <w:sz w:val="20"/>
+          <w:szCs w:val="20"/>
+        </w:rPr>
+        <w:t>,</w:t>
+      </w:r>
+      <w:r>
+        <w:rPr>
+          <w:rFonts w:ascii="Courier New" w:eastAsia="Times New Roman" w:hAnsi="Courier New" w:cs="Courier New"/>
+          <w:color w:val="CC7832"/>
+          <w:sz w:val="20"/>
+          <w:szCs w:val="20"/>
+        </w:rPr>
+        <w:br/>
+        <w:t xml:space="preserve">    constraint </w:t>
+      </w:r>
+      <w:proofErr w:type="spellStart"/>
+      <w:r>
+        <w:rPr>
+          <w:rFonts w:ascii="Courier New" w:eastAsia="Times New Roman" w:hAnsi="Courier New" w:cs="Courier New"/>
+          <w:color w:val="A9B7C6"/>
+          <w:sz w:val="20"/>
+          <w:szCs w:val="20"/>
+        </w:rPr>
+        <w:t>offerappointment_uploadappointment_appointmentid_fk</w:t>
+      </w:r>
+      <w:proofErr w:type="spellEnd"/>
+      <w:r>
+        <w:rPr>
+          <w:rFonts w:ascii="Courier New" w:eastAsia="Times New Roman" w:hAnsi="Courier New" w:cs="Courier New"/>
+          <w:color w:val="A9B7C6"/>
+          <w:sz w:val="20"/>
+          <w:szCs w:val="20"/>
+        </w:rPr>
+        <w:br/>
+        <w:t xml:space="preserve">        </w:t>
+      </w:r>
+      <w:r>
+        <w:rPr>
+          <w:rFonts w:ascii="Courier New" w:eastAsia="Times New Roman" w:hAnsi="Courier New" w:cs="Courier New"/>
+          <w:color w:val="CC7832"/>
+          <w:sz w:val="20"/>
+          <w:szCs w:val="20"/>
+        </w:rPr>
+        <w:t xml:space="preserve">foreign key </w:t>
+      </w:r>
+      <w:r>
+        <w:rPr>
+          <w:rFonts w:ascii="Courier New" w:eastAsia="Times New Roman" w:hAnsi="Courier New" w:cs="Courier New"/>
+          <w:color w:val="A9B7C6"/>
+          <w:sz w:val="20"/>
+          <w:szCs w:val="20"/>
+        </w:rPr>
+        <w:t>(</w:t>
+      </w:r>
+      <w:proofErr w:type="spellStart"/>
+      <w:r>
+        <w:rPr>
+          <w:rFonts w:ascii="Courier New" w:eastAsia="Times New Roman" w:hAnsi="Courier New" w:cs="Courier New"/>
+          <w:color w:val="9876AA"/>
+          <w:sz w:val="20"/>
+          <w:szCs w:val="20"/>
+        </w:rPr>
+        <w:t>appointmentid</w:t>
+      </w:r>
+      <w:proofErr w:type="spellEnd"/>
+      <w:r>
+        <w:rPr>
+          <w:rFonts w:ascii="Courier New" w:eastAsia="Times New Roman" w:hAnsi="Courier New" w:cs="Courier New"/>
+          <w:color w:val="A9B7C6"/>
+          <w:sz w:val="20"/>
+          <w:szCs w:val="20"/>
+        </w:rPr>
+        <w:t xml:space="preserve">) </w:t>
+      </w:r>
+      <w:r>
+        <w:rPr>
+          <w:rFonts w:ascii="Courier New" w:eastAsia="Times New Roman" w:hAnsi="Courier New" w:cs="Courier New"/>
+          <w:color w:val="CC7832"/>
+          <w:sz w:val="20"/>
+          <w:szCs w:val="20"/>
+        </w:rPr>
+        <w:t xml:space="preserve">references </w:t>
+      </w:r>
+      <w:r>
+        <w:rPr>
+          <w:rFonts w:ascii="Courier New" w:eastAsia="Times New Roman" w:hAnsi="Courier New" w:cs="Courier New"/>
+          <w:color w:val="A9B7C6"/>
+          <w:sz w:val="20"/>
+          <w:szCs w:val="20"/>
+        </w:rPr>
+        <w:t>appointment (</w:t>
+      </w:r>
+      <w:proofErr w:type="spellStart"/>
+      <w:r>
+        <w:rPr>
+          <w:rFonts w:ascii="Courier New" w:eastAsia="Times New Roman" w:hAnsi="Courier New" w:cs="Courier New"/>
+          <w:color w:val="9876AA"/>
+          <w:sz w:val="20"/>
+          <w:szCs w:val="20"/>
+        </w:rPr>
+        <w:t>appointmentid</w:t>
+      </w:r>
+      <w:proofErr w:type="spellEnd"/>
+      <w:r>
+        <w:rPr>
+          <w:rFonts w:ascii="Courier New" w:eastAsia="Times New Roman" w:hAnsi="Courier New" w:cs="Courier New"/>
+          <w:color w:val="A9B7C6"/>
+          <w:sz w:val="20"/>
+          <w:szCs w:val="20"/>
+        </w:rPr>
+        <w:t>)</w:t>
+      </w:r>
+      <w:r>
+        <w:rPr>
+          <w:rFonts w:ascii="Courier New" w:eastAsia="Times New Roman" w:hAnsi="Courier New" w:cs="Courier New"/>
+          <w:color w:val="A9B7C6"/>
+          <w:sz w:val="20"/>
+          <w:szCs w:val="20"/>
+        </w:rPr>
+        <w:br/>
+        <w:t>)</w:t>
+      </w:r>
+      <w:r>
+        <w:rPr>
+          <w:rFonts w:ascii="Courier New" w:eastAsia="Times New Roman" w:hAnsi="Courier New" w:cs="Courier New"/>
+          <w:color w:val="CC7832"/>
+          <w:sz w:val="20"/>
+          <w:szCs w:val="20"/>
+        </w:rPr>
+        <w:t>;</w:t>
+      </w:r>
+    </w:p>
+    <w:p>
+      <w:pPr>
+        <w:pStyle w:val="HTML"/>
+        <w:shd w:val="clear" w:color="auto" w:fill="2B2B2B"/>
+        <w:rPr>
           <w:color w:val="A9B7C6"/>
         </w:rPr>
       </w:pPr>
@@ -1254,7 +1914,6 @@
         <w:rPr>
           <w:color w:val="CC7832"/>
         </w:rPr>
-        <w:lastRenderedPageBreak/>
         <w:t xml:space="preserve">create table </w:t>
       </w:r>
       <w:r>
@@ -2696,6 +3355,12 @@
           <w:color w:val="CC7832"/>
         </w:rPr>
         <w:br/>
+      </w:r>
+      <w:r>
+        <w:rPr>
+          <w:color w:val="CC7832"/>
+        </w:rPr>
+        <w:lastRenderedPageBreak/>
         <w:t xml:space="preserve">    </w:t>
       </w:r>
       <w:r>
@@ -3091,6 +3756,12 @@
           <w:color w:val="A9B7C6"/>
         </w:rPr>
         <w:br/>
+      </w:r>
+      <w:proofErr w:type="gramStart"/>
+      <w:r>
+        <w:rPr>
+          <w:color w:val="A9B7C6"/>
+        </w:rPr>
         <w:t>)</w:t>
       </w:r>
       <w:r>
@@ -3099,18 +3770,7 @@
         </w:rPr>
         <w:t>;</w:t>
       </w:r>
-      <w:r>
-        <w:rPr>
-          <w:color w:val="CC7832"/>
-        </w:rPr>
-        <w:br/>
-      </w:r>
-      <w:r>
-        <w:rPr>
-          <w:color w:val="CC7832"/>
-        </w:rPr>
-        <w:br/>
-      </w:r>
+      <w:proofErr w:type="gramEnd"/>
     </w:p>
     <w:p>
       <w:pPr>
@@ -3477,29 +4137,29 @@
         <w:rPr>
           <w:color w:val="A9B7C6"/>
         </w:rPr>
-        <w:t>uploadappointment</w:t>
-      </w:r>
-      <w:proofErr w:type="spellEnd"/>
-      <w:r>
-        <w:rPr>
-          <w:color w:val="A9B7C6"/>
-        </w:rPr>
-        <w:br/>
-        <w:t>(</w:t>
-      </w:r>
-      <w:r>
-        <w:rPr>
-          <w:color w:val="A9B7C6"/>
-        </w:rPr>
-        <w:br/>
-        <w:t xml:space="preserve">    </w:t>
-      </w:r>
-      <w:proofErr w:type="spellStart"/>
-      <w:r>
-        <w:rPr>
-          <w:color w:val="9876AA"/>
-        </w:rPr>
-        <w:t>appointmentid</w:t>
+        <w:t>weeklytimeslot</w:t>
+      </w:r>
+      <w:proofErr w:type="spellEnd"/>
+      <w:r>
+        <w:rPr>
+          <w:color w:val="A9B7C6"/>
+        </w:rPr>
+        <w:br/>
+        <w:t>(</w:t>
+      </w:r>
+      <w:r>
+        <w:rPr>
+          <w:color w:val="A9B7C6"/>
+        </w:rPr>
+        <w:br/>
+        <w:t xml:space="preserve">    </w:t>
+      </w:r>
+      <w:proofErr w:type="spellStart"/>
+      <w:r>
+        <w:rPr>
+          <w:color w:val="9876AA"/>
+        </w:rPr>
+        <w:t>slotid</w:t>
       </w:r>
       <w:proofErr w:type="spellEnd"/>
       <w:r>
@@ -3513,475 +4173,6 @@
           <w:color w:val="CC7832"/>
         </w:rPr>
         <w:t>int          not null,</w:t>
-      </w:r>
-      <w:r>
-        <w:rPr>
-          <w:color w:val="CC7832"/>
-        </w:rPr>
-        <w:br/>
-        <w:t xml:space="preserve">    </w:t>
-      </w:r>
-      <w:proofErr w:type="spellStart"/>
-      <w:r>
-        <w:rPr>
-          <w:color w:val="9876AA"/>
-        </w:rPr>
-        <w:t>providerUsername</w:t>
-      </w:r>
-      <w:proofErr w:type="spellEnd"/>
-      <w:r>
-        <w:rPr>
-          <w:color w:val="9876AA"/>
-        </w:rPr>
-        <w:t xml:space="preserve"> </w:t>
-      </w:r>
-      <w:proofErr w:type="gramStart"/>
-      <w:r>
-        <w:rPr>
-          <w:color w:val="CC7832"/>
-        </w:rPr>
-        <w:t>varchar</w:t>
-      </w:r>
-      <w:r>
-        <w:rPr>
-          <w:color w:val="A9B7C6"/>
-        </w:rPr>
-        <w:t>(</w:t>
-      </w:r>
-      <w:proofErr w:type="gramEnd"/>
-      <w:r>
-        <w:rPr>
-          <w:color w:val="6897BB"/>
-        </w:rPr>
-        <w:t>255</w:t>
-      </w:r>
-      <w:r>
-        <w:rPr>
-          <w:color w:val="A9B7C6"/>
-        </w:rPr>
-        <w:t xml:space="preserve">) </w:t>
-      </w:r>
-      <w:r>
-        <w:rPr>
-          <w:color w:val="CC7832"/>
-        </w:rPr>
-        <w:t>not null,</w:t>
-      </w:r>
-      <w:r>
-        <w:rPr>
-          <w:color w:val="CC7832"/>
-        </w:rPr>
-        <w:br/>
-        <w:t xml:space="preserve">    </w:t>
-      </w:r>
-      <w:proofErr w:type="spellStart"/>
-      <w:r>
-        <w:rPr>
-          <w:color w:val="9876AA"/>
-        </w:rPr>
-        <w:t>appointmentDate</w:t>
-      </w:r>
-      <w:proofErr w:type="spellEnd"/>
-      <w:r>
-        <w:rPr>
-          <w:color w:val="9876AA"/>
-        </w:rPr>
-        <w:t xml:space="preserve">  </w:t>
-      </w:r>
-      <w:r>
-        <w:rPr>
-          <w:color w:val="CC7832"/>
-        </w:rPr>
-        <w:t>datetime     not null,</w:t>
-      </w:r>
-    </w:p>
-    <w:p>
-      <w:pPr>
-        <w:pStyle w:val="HTML"/>
-        <w:shd w:val="clear" w:color="auto" w:fill="2B2B2B"/>
-        <w:ind w:firstLine="480"/>
-        <w:rPr>
-          <w:color w:val="CC7832"/>
-        </w:rPr>
-      </w:pPr>
-      <w:proofErr w:type="spellStart"/>
-      <w:r>
-        <w:rPr>
-          <w:color w:val="9876AA"/>
-        </w:rPr>
-        <w:t>slotid</w:t>
-      </w:r>
-      <w:proofErr w:type="spellEnd"/>
-      <w:r>
-        <w:rPr>
-          <w:color w:val="9876AA"/>
-        </w:rPr>
-        <w:t xml:space="preserve">           </w:t>
-      </w:r>
-      <w:r>
-        <w:rPr>
-          <w:color w:val="CC7832"/>
-        </w:rPr>
-        <w:t>int          not null,</w:t>
-      </w:r>
-      <w:r>
-        <w:rPr>
-          <w:color w:val="CC7832"/>
-        </w:rPr>
-        <w:br/>
-        <w:t xml:space="preserve">    </w:t>
-      </w:r>
-      <w:proofErr w:type="spellStart"/>
-      <w:proofErr w:type="gramStart"/>
-      <w:r>
-        <w:rPr>
-          <w:color w:val="9876AA"/>
-        </w:rPr>
-        <w:t>availableNumber</w:t>
-      </w:r>
-      <w:proofErr w:type="spellEnd"/>
-      <w:r>
-        <w:rPr>
-          <w:color w:val="9876AA"/>
-        </w:rPr>
-        <w:t xml:space="preserve">  </w:t>
-      </w:r>
-      <w:r>
-        <w:rPr>
-          <w:color w:val="CC7832"/>
-        </w:rPr>
-        <w:t>int</w:t>
-      </w:r>
-      <w:proofErr w:type="gramEnd"/>
-      <w:r>
-        <w:rPr>
-          <w:color w:val="CC7832"/>
-        </w:rPr>
-        <w:t xml:space="preserve">          not null,</w:t>
-      </w:r>
-      <w:r>
-        <w:rPr>
-          <w:color w:val="CC7832"/>
-        </w:rPr>
-        <w:br/>
-        <w:t xml:space="preserve">    constraint </w:t>
-      </w:r>
-      <w:proofErr w:type="spellStart"/>
-      <w:r>
-        <w:rPr>
-          <w:color w:val="A9B7C6"/>
-        </w:rPr>
-        <w:t>uploadappointment_providers_username_fk</w:t>
-      </w:r>
-      <w:proofErr w:type="spellEnd"/>
-      <w:r>
-        <w:rPr>
-          <w:color w:val="A9B7C6"/>
-        </w:rPr>
-        <w:br/>
-        <w:t xml:space="preserve">        </w:t>
-      </w:r>
-      <w:r>
-        <w:rPr>
-          <w:color w:val="CC7832"/>
-        </w:rPr>
-        <w:t xml:space="preserve">foreign key </w:t>
-      </w:r>
-      <w:r>
-        <w:rPr>
-          <w:color w:val="A9B7C6"/>
-        </w:rPr>
-        <w:t>(</w:t>
-      </w:r>
-      <w:proofErr w:type="spellStart"/>
-      <w:r>
-        <w:rPr>
-          <w:color w:val="9876AA"/>
-        </w:rPr>
-        <w:t>ProviderUsername</w:t>
-      </w:r>
-      <w:proofErr w:type="spellEnd"/>
-      <w:r>
-        <w:rPr>
-          <w:color w:val="A9B7C6"/>
-        </w:rPr>
-        <w:t xml:space="preserve">) </w:t>
-      </w:r>
-      <w:r>
-        <w:rPr>
-          <w:color w:val="CC7832"/>
-        </w:rPr>
-        <w:t xml:space="preserve">references </w:t>
-      </w:r>
-      <w:r>
-        <w:rPr>
-          <w:color w:val="A9B7C6"/>
-        </w:rPr>
-        <w:t>providers (</w:t>
-      </w:r>
-      <w:r>
-        <w:rPr>
-          <w:color w:val="9876AA"/>
-        </w:rPr>
-        <w:t>username</w:t>
-      </w:r>
-      <w:r>
-        <w:rPr>
-          <w:color w:val="A9B7C6"/>
-        </w:rPr>
-        <w:t>)</w:t>
-      </w:r>
-      <w:r>
-        <w:rPr>
-          <w:color w:val="CC7832"/>
-        </w:rPr>
-        <w:t>,</w:t>
-      </w:r>
-    </w:p>
-    <w:p>
-      <w:pPr>
-        <w:pStyle w:val="HTML"/>
-        <w:shd w:val="clear" w:color="auto" w:fill="2B2B2B"/>
-        <w:rPr>
-          <w:color w:val="A9B7C6"/>
-        </w:rPr>
-      </w:pPr>
-      <w:r>
-        <w:rPr>
-          <w:color w:val="CC7832"/>
-        </w:rPr>
-        <w:t xml:space="preserve">    </w:t>
-      </w:r>
-      <w:r>
-        <w:rPr>
-          <w:color w:val="CC7832"/>
-        </w:rPr>
-        <w:t xml:space="preserve">constraint </w:t>
-      </w:r>
-      <w:proofErr w:type="spellStart"/>
-      <w:r>
-        <w:rPr>
-          <w:color w:val="A9B7C6"/>
-        </w:rPr>
-        <w:t>uploadappointment_weeklytimeslot_slotid_fk</w:t>
-      </w:r>
-      <w:proofErr w:type="spellEnd"/>
-      <w:r>
-        <w:rPr>
-          <w:color w:val="A9B7C6"/>
-        </w:rPr>
-        <w:br/>
-      </w:r>
-      <w:r>
-        <w:rPr>
-          <w:color w:val="CC7832"/>
-        </w:rPr>
-        <w:t xml:space="preserve">        </w:t>
-      </w:r>
-      <w:r>
-        <w:rPr>
-          <w:color w:val="CC7832"/>
-        </w:rPr>
-        <w:t xml:space="preserve">foreign key </w:t>
-      </w:r>
-      <w:r>
-        <w:rPr>
-          <w:color w:val="A9B7C6"/>
-        </w:rPr>
-        <w:t>(</w:t>
-      </w:r>
-      <w:proofErr w:type="spellStart"/>
-      <w:r>
-        <w:rPr>
-          <w:color w:val="9876AA"/>
-        </w:rPr>
-        <w:t>slotid</w:t>
-      </w:r>
-      <w:proofErr w:type="spellEnd"/>
-      <w:r>
-        <w:rPr>
-          <w:color w:val="A9B7C6"/>
-        </w:rPr>
-        <w:t xml:space="preserve">) </w:t>
-      </w:r>
-      <w:r>
-        <w:rPr>
-          <w:color w:val="CC7832"/>
-        </w:rPr>
-        <w:t xml:space="preserve">references </w:t>
-      </w:r>
-      <w:proofErr w:type="spellStart"/>
-      <w:r>
-        <w:rPr>
-          <w:color w:val="A9B7C6"/>
-        </w:rPr>
-        <w:t>weeklytimeslot</w:t>
-      </w:r>
-      <w:proofErr w:type="spellEnd"/>
-      <w:r>
-        <w:rPr>
-          <w:color w:val="A9B7C6"/>
-        </w:rPr>
-        <w:t xml:space="preserve"> (</w:t>
-      </w:r>
-      <w:proofErr w:type="spellStart"/>
-      <w:r>
-        <w:rPr>
-          <w:color w:val="9876AA"/>
-        </w:rPr>
-        <w:t>slotid</w:t>
-      </w:r>
-      <w:proofErr w:type="spellEnd"/>
-      <w:r>
-        <w:rPr>
-          <w:color w:val="A9B7C6"/>
-        </w:rPr>
-        <w:t>)</w:t>
-      </w:r>
-      <w:r>
-        <w:rPr>
-          <w:color w:val="CC7832"/>
-        </w:rPr>
-        <w:t>,</w:t>
-      </w:r>
-    </w:p>
-    <w:p>
-      <w:pPr>
-        <w:pStyle w:val="HTML"/>
-        <w:shd w:val="clear" w:color="auto" w:fill="2B2B2B"/>
-        <w:rPr>
-          <w:color w:val="A9B7C6"/>
-        </w:rPr>
-      </w:pPr>
-      <w:r>
-        <w:rPr>
-          <w:color w:val="A9B7C6"/>
-        </w:rPr>
-        <w:t xml:space="preserve">    </w:t>
-      </w:r>
-      <w:r>
-        <w:rPr>
-          <w:color w:val="CC7832"/>
-        </w:rPr>
-        <w:t>primary key</w:t>
-      </w:r>
-      <w:r>
-        <w:rPr>
-          <w:color w:val="CC7832"/>
-        </w:rPr>
-        <w:t xml:space="preserve"> </w:t>
-      </w:r>
-      <w:r>
-        <w:rPr>
-          <w:color w:val="A9B7C6"/>
-        </w:rPr>
-        <w:t>(</w:t>
-      </w:r>
-      <w:proofErr w:type="spellStart"/>
-      <w:r>
-        <w:rPr>
-          <w:color w:val="9876AA"/>
-        </w:rPr>
-        <w:t>appointmentid</w:t>
-      </w:r>
-      <w:proofErr w:type="spellEnd"/>
-      <w:r>
-        <w:rPr>
-          <w:color w:val="A9B7C6"/>
-        </w:rPr>
-        <w:t>)</w:t>
-      </w:r>
-      <w:r>
-        <w:rPr>
-          <w:color w:val="A9B7C6"/>
-        </w:rPr>
-        <w:br/>
-      </w:r>
-      <w:proofErr w:type="gramStart"/>
-      <w:r>
-        <w:rPr>
-          <w:color w:val="A9B7C6"/>
-        </w:rPr>
-        <w:t>)</w:t>
-      </w:r>
-      <w:r>
-        <w:rPr>
-          <w:color w:val="CC7832"/>
-        </w:rPr>
-        <w:t>;</w:t>
-      </w:r>
-      <w:proofErr w:type="gramEnd"/>
-    </w:p>
-    <w:p>
-      <w:pPr>
-        <w:pStyle w:val="HTML"/>
-        <w:shd w:val="clear" w:color="auto" w:fill="2B2B2B"/>
-        <w:rPr>
-          <w:color w:val="A9B7C6"/>
-        </w:rPr>
-      </w:pPr>
-    </w:p>
-    <w:p>
-      <w:pPr>
-        <w:pStyle w:val="HTML"/>
-        <w:shd w:val="clear" w:color="auto" w:fill="2B2B2B"/>
-        <w:rPr>
-          <w:color w:val="CC7832"/>
-        </w:rPr>
-      </w:pPr>
-      <w:r>
-        <w:rPr>
-          <w:color w:val="CC7832"/>
-        </w:rPr>
-        <w:t xml:space="preserve">create table </w:t>
-      </w:r>
-      <w:proofErr w:type="spellStart"/>
-      <w:r>
-        <w:rPr>
-          <w:color w:val="A9B7C6"/>
-        </w:rPr>
-        <w:t>weeklytimeslot</w:t>
-      </w:r>
-      <w:proofErr w:type="spellEnd"/>
-      <w:r>
-        <w:rPr>
-          <w:color w:val="A9B7C6"/>
-        </w:rPr>
-        <w:br/>
-        <w:t>(</w:t>
-      </w:r>
-      <w:r>
-        <w:rPr>
-          <w:color w:val="A9B7C6"/>
-        </w:rPr>
-        <w:br/>
-        <w:t xml:space="preserve">    </w:t>
-      </w:r>
-      <w:proofErr w:type="spellStart"/>
-      <w:r>
-        <w:rPr>
-          <w:color w:val="9876AA"/>
-        </w:rPr>
-        <w:t>slotid</w:t>
-      </w:r>
-      <w:proofErr w:type="spellEnd"/>
-      <w:r>
-        <w:rPr>
-          <w:color w:val="9876AA"/>
-        </w:rPr>
-        <w:t xml:space="preserve">    </w:t>
-      </w:r>
-      <w:r>
-        <w:rPr>
-          <w:color w:val="CC7832"/>
-        </w:rPr>
-        <w:t>int          not null</w:t>
-      </w:r>
-      <w:r>
-        <w:rPr>
-          <w:color w:val="CC7832"/>
-        </w:rPr>
-        <w:t>,</w:t>
       </w:r>
       <w:r>
         <w:rPr>
@@ -4171,6 +4362,56 @@
     </w:sectPr>
   </w:body>
 </w:document>
+</file>
+
+<file path=word/endnotes.xml><?xml version="1.0" encoding="utf-8"?>
+<w:endnotes xmlns:wpc="http://schemas.microsoft.com/office/word/2010/wordprocessingCanvas" xmlns:cx="http://schemas.microsoft.com/office/drawing/2014/chartex" xmlns:cx1="http://schemas.microsoft.com/office/drawing/2015/9/8/chartex" xmlns:cx2="http://schemas.microsoft.com/office/drawing/2015/10/21/chartex" xmlns:cx3="http://schemas.microsoft.com/office/drawing/2016/5/9/chartex" xmlns:cx4="http://schemas.microsoft.com/office/drawing/2016/5/10/chartex" xmlns:cx5="http://schemas.microsoft.com/office/drawing/2016/5/11/chartex" xmlns:cx6="http://schemas.microsoft.com/office/drawing/2016/5/12/chartex" xmlns:cx7="http://schemas.microsoft.com/office/drawing/2016/5/13/chartex" xmlns:cx8="http://schemas.microsoft.com/office/drawing/2016/5/14/chartex" xmlns:mc="http://schemas.openxmlformats.org/markup-compatibility/2006" xmlns:aink="http://schemas.microsoft.com/office/drawing/2016/ink" xmlns:am3d="http://schemas.microsoft.com/office/drawing/2017/model3d" xmlns:o="urn:schemas-microsoft-com:office:office" xmlns:r="http://schemas.openxmlformats.org/officeDocument/2006/relationships" xmlns:m="http://schemas.openxmlformats.org/officeDocument/2006/math" xmlns:v="urn:schemas-microsoft-com:vml" xmlns:wp14="http://schemas.microsoft.com/office/word/2010/wordprocessingDrawing" xmlns:wp="http://schemas.openxmlformats.org/drawingml/2006/wordprocessingDrawing" xmlns:w10="urn:schemas-microsoft-com:office:word" xmlns:w="http://schemas.openxmlformats.org/wordprocessingml/2006/main" xmlns:w14="http://schemas.microsoft.com/office/word/2010/wordml" xmlns:w15="http://schemas.microsoft.com/office/word/2012/wordml" xmlns:w16cex="http://schemas.microsoft.com/office/word/2018/wordml/cex" xmlns:w16cid="http://schemas.microsoft.com/office/word/2016/wordml/cid" xmlns:w16="http://schemas.microsoft.com/office/word/2018/wordml" xmlns:w16se="http://schemas.microsoft.com/office/word/2015/wordml/symex" xmlns:wpg="http://schemas.microsoft.com/office/word/2010/wordprocessingGroup" xmlns:wpi="http://schemas.microsoft.com/office/word/2010/wordprocessingInk" xmlns:wne="http://schemas.microsoft.com/office/word/2006/wordml" xmlns:wps="http://schemas.microsoft.com/office/word/2010/wordprocessingShape" mc:Ignorable="w14 w15 w16se w16cid w16 w16cex wp14">
+  <w:endnote w:type="separator" w:id="-1">
+    <w:p>
+      <w:pPr>
+        <w:spacing w:after="0" w:line="240" w:lineRule="auto"/>
+      </w:pPr>
+      <w:r>
+        <w:separator/>
+      </w:r>
+    </w:p>
+  </w:endnote>
+  <w:endnote w:type="continuationSeparator" w:id="0">
+    <w:p>
+      <w:pPr>
+        <w:spacing w:after="0" w:line="240" w:lineRule="auto"/>
+      </w:pPr>
+      <w:r>
+        <w:continuationSeparator/>
+      </w:r>
+    </w:p>
+  </w:endnote>
+</w:endnotes>
+</file>
+
+<file path=word/footnotes.xml><?xml version="1.0" encoding="utf-8"?>
+<w:footnotes xmlns:wpc="http://schemas.microsoft.com/office/word/2010/wordprocessingCanvas" xmlns:cx="http://schemas.microsoft.com/office/drawing/2014/chartex" xmlns:cx1="http://schemas.microsoft.com/office/drawing/2015/9/8/chartex" xmlns:cx2="http://schemas.microsoft.com/office/drawing/2015/10/21/chartex" xmlns:cx3="http://schemas.microsoft.com/office/drawing/2016/5/9/chartex" xmlns:cx4="http://schemas.microsoft.com/office/drawing/2016/5/10/chartex" xmlns:cx5="http://schemas.microsoft.com/office/drawing/2016/5/11/chartex" xmlns:cx6="http://schemas.microsoft.com/office/drawing/2016/5/12/chartex" xmlns:cx7="http://schemas.microsoft.com/office/drawing/2016/5/13/chartex" xmlns:cx8="http://schemas.microsoft.com/office/drawing/2016/5/14/chartex" xmlns:mc="http://schemas.openxmlformats.org/markup-compatibility/2006" xmlns:aink="http://schemas.microsoft.com/office/drawing/2016/ink" xmlns:am3d="http://schemas.microsoft.com/office/drawing/2017/model3d" xmlns:o="urn:schemas-microsoft-com:office:office" xmlns:r="http://schemas.openxmlformats.org/officeDocument/2006/relationships" xmlns:m="http://schemas.openxmlformats.org/officeDocument/2006/math" xmlns:v="urn:schemas-microsoft-com:vml" xmlns:wp14="http://schemas.microsoft.com/office/word/2010/wordprocessingDrawing" xmlns:wp="http://schemas.openxmlformats.org/drawingml/2006/wordprocessingDrawing" xmlns:w10="urn:schemas-microsoft-com:office:word" xmlns:w="http://schemas.openxmlformats.org/wordprocessingml/2006/main" xmlns:w14="http://schemas.microsoft.com/office/word/2010/wordml" xmlns:w15="http://schemas.microsoft.com/office/word/2012/wordml" xmlns:w16cex="http://schemas.microsoft.com/office/word/2018/wordml/cex" xmlns:w16cid="http://schemas.microsoft.com/office/word/2016/wordml/cid" xmlns:w16="http://schemas.microsoft.com/office/word/2018/wordml" xmlns:w16se="http://schemas.microsoft.com/office/word/2015/wordml/symex" xmlns:wpg="http://schemas.microsoft.com/office/word/2010/wordprocessingGroup" xmlns:wpi="http://schemas.microsoft.com/office/word/2010/wordprocessingInk" xmlns:wne="http://schemas.microsoft.com/office/word/2006/wordml" xmlns:wps="http://schemas.microsoft.com/office/word/2010/wordprocessingShape" mc:Ignorable="w14 w15 w16se w16cid w16 w16cex wp14">
+  <w:footnote w:type="separator" w:id="-1">
+    <w:p>
+      <w:pPr>
+        <w:spacing w:after="0" w:line="240" w:lineRule="auto"/>
+      </w:pPr>
+      <w:r>
+        <w:separator/>
+      </w:r>
+    </w:p>
+  </w:footnote>
+  <w:footnote w:type="continuationSeparator" w:id="0">
+    <w:p>
+      <w:pPr>
+        <w:spacing w:after="0" w:line="240" w:lineRule="auto"/>
+      </w:pPr>
+      <w:r>
+        <w:continuationSeparator/>
+      </w:r>
+    </w:p>
+  </w:footnote>
+</w:footnotes>
 </file>
 
 <file path=word/styles.xml><?xml version="1.0" encoding="utf-8"?>
@@ -4571,7 +4812,7 @@
   <w:style w:type="paragraph" w:default="1" w:styleId="a">
     <w:name w:val="Normal"/>
     <w:qFormat/>
-    <w:rsid w:val="00536B3B"/>
+    <w:rsid w:val="00031DD0"/>
     <w:rPr>
       <w:sz w:val="24"/>
     </w:rPr>
@@ -4788,6 +5029,56 @@
       <w:rFonts w:ascii="Courier New" w:eastAsia="Times New Roman" w:hAnsi="Courier New" w:cs="Courier New"/>
       <w:sz w:val="20"/>
       <w:szCs w:val="20"/>
+    </w:rPr>
+  </w:style>
+  <w:style w:type="paragraph" w:styleId="a3">
+    <w:name w:val="header"/>
+    <w:basedOn w:val="a"/>
+    <w:link w:val="a4"/>
+    <w:uiPriority w:val="99"/>
+    <w:unhideWhenUsed/>
+    <w:rsid w:val="00031DD0"/>
+    <w:pPr>
+      <w:tabs>
+        <w:tab w:val="center" w:pos="4320"/>
+        <w:tab w:val="right" w:pos="8640"/>
+      </w:tabs>
+      <w:spacing w:after="0" w:line="240" w:lineRule="auto"/>
+    </w:pPr>
+  </w:style>
+  <w:style w:type="character" w:customStyle="1" w:styleId="a4">
+    <w:name w:val="页眉 字符"/>
+    <w:basedOn w:val="a0"/>
+    <w:link w:val="a3"/>
+    <w:uiPriority w:val="99"/>
+    <w:rsid w:val="00031DD0"/>
+    <w:rPr>
+      <w:sz w:val="24"/>
+    </w:rPr>
+  </w:style>
+  <w:style w:type="paragraph" w:styleId="a5">
+    <w:name w:val="footer"/>
+    <w:basedOn w:val="a"/>
+    <w:link w:val="a6"/>
+    <w:uiPriority w:val="99"/>
+    <w:unhideWhenUsed/>
+    <w:rsid w:val="00031DD0"/>
+    <w:pPr>
+      <w:tabs>
+        <w:tab w:val="center" w:pos="4320"/>
+        <w:tab w:val="right" w:pos="8640"/>
+      </w:tabs>
+      <w:spacing w:after="0" w:line="240" w:lineRule="auto"/>
+    </w:pPr>
+  </w:style>
+  <w:style w:type="character" w:customStyle="1" w:styleId="a6">
+    <w:name w:val="页脚 字符"/>
+    <w:basedOn w:val="a0"/>
+    <w:link w:val="a5"/>
+    <w:uiPriority w:val="99"/>
+    <w:rsid w:val="00031DD0"/>
+    <w:rPr>
+      <w:sz w:val="24"/>
     </w:rPr>
   </w:style>
 </w:styles>

</xml_diff>

<commit_message>
added adminUsername to offer, changed longitude/latitude datatype, new export SQL file
</commit_message>
<xml_diff>
--- a/Project Part 1.docx
+++ b/Project Part 1.docx
@@ -1424,6 +1424,81 @@
           <w:sz w:val="20"/>
           <w:szCs w:val="20"/>
         </w:rPr>
+        <w:t>adminUsername</w:t>
+      </w:r>
+      <w:proofErr w:type="spellEnd"/>
+      <w:r>
+        <w:rPr>
+          <w:rFonts w:ascii="Courier New" w:eastAsia="Times New Roman" w:hAnsi="Courier New" w:cs="Courier New"/>
+          <w:color w:val="9876AA"/>
+          <w:sz w:val="20"/>
+          <w:szCs w:val="20"/>
+        </w:rPr>
+        <w:t xml:space="preserve">   </w:t>
+      </w:r>
+      <w:r>
+        <w:rPr>
+          <w:rFonts w:ascii="Courier New" w:eastAsia="Times New Roman" w:hAnsi="Courier New" w:cs="Courier New"/>
+          <w:color w:val="CC7832"/>
+          <w:sz w:val="20"/>
+          <w:szCs w:val="20"/>
+        </w:rPr>
+        <w:t>varchar</w:t>
+      </w:r>
+      <w:r>
+        <w:rPr>
+          <w:rFonts w:ascii="Courier New" w:eastAsia="Times New Roman" w:hAnsi="Courier New" w:cs="Courier New"/>
+          <w:color w:val="A9B7C6"/>
+          <w:sz w:val="20"/>
+          <w:szCs w:val="20"/>
+        </w:rPr>
+        <w:t>(</w:t>
+      </w:r>
+      <w:r>
+        <w:rPr>
+          <w:rFonts w:ascii="Courier New" w:eastAsia="Times New Roman" w:hAnsi="Courier New" w:cs="Courier New"/>
+          <w:color w:val="6897BB"/>
+          <w:sz w:val="20"/>
+          <w:szCs w:val="20"/>
+        </w:rPr>
+        <w:t>255</w:t>
+      </w:r>
+      <w:r>
+        <w:rPr>
+          <w:rFonts w:ascii="Courier New" w:eastAsia="Times New Roman" w:hAnsi="Courier New" w:cs="Courier New"/>
+          <w:color w:val="A9B7C6"/>
+          <w:sz w:val="20"/>
+          <w:szCs w:val="20"/>
+        </w:rPr>
+        <w:t xml:space="preserve">) </w:t>
+      </w:r>
+      <w:r>
+        <w:rPr>
+          <w:rFonts w:ascii="Courier New" w:eastAsia="Times New Roman" w:hAnsi="Courier New" w:cs="Courier New"/>
+          <w:color w:val="CC7832"/>
+          <w:sz w:val="20"/>
+          <w:szCs w:val="20"/>
+        </w:rPr>
+        <w:t>not null,</w:t>
+      </w:r>
+      <w:r>
+        <w:rPr>
+          <w:rFonts w:ascii="Courier New" w:eastAsia="Times New Roman" w:hAnsi="Courier New" w:cs="Courier New"/>
+          <w:color w:val="CC7832"/>
+          <w:sz w:val="20"/>
+          <w:szCs w:val="20"/>
+        </w:rPr>
+        <w:br/>
+        <w:t xml:space="preserve">    </w:t>
+      </w:r>
+      <w:proofErr w:type="spellStart"/>
+      <w:r>
+        <w:rPr>
+          <w:rFonts w:ascii="Courier New" w:eastAsia="Times New Roman" w:hAnsi="Courier New" w:cs="Courier New"/>
+          <w:color w:val="9876AA"/>
+          <w:sz w:val="20"/>
+          <w:szCs w:val="20"/>
+        </w:rPr>
         <w:t>patientUsername</w:t>
       </w:r>
       <w:proofErr w:type="spellEnd"/>
@@ -1631,9 +1706,143 @@
           <w:sz w:val="20"/>
           <w:szCs w:val="20"/>
         </w:rPr>
+        <w:t>adminUsername</w:t>
+      </w:r>
+      <w:proofErr w:type="spellEnd"/>
+      <w:r>
+        <w:rPr>
+          <w:rFonts w:ascii="Courier New" w:eastAsia="Times New Roman" w:hAnsi="Courier New" w:cs="Courier New"/>
+          <w:color w:val="CC7832"/>
+          <w:sz w:val="20"/>
+          <w:szCs w:val="20"/>
+        </w:rPr>
+        <w:t xml:space="preserve">, </w:t>
+      </w:r>
+      <w:proofErr w:type="spellStart"/>
+      <w:r>
+        <w:rPr>
+          <w:rFonts w:ascii="Courier New" w:eastAsia="Times New Roman" w:hAnsi="Courier New" w:cs="Courier New"/>
+          <w:color w:val="9876AA"/>
+          <w:sz w:val="20"/>
+          <w:szCs w:val="20"/>
+        </w:rPr>
         <w:t>patientUsername</w:t>
       </w:r>
       <w:proofErr w:type="spellEnd"/>
+      <w:r>
+        <w:rPr>
+          <w:rFonts w:ascii="Courier New" w:eastAsia="Times New Roman" w:hAnsi="Courier New" w:cs="Courier New"/>
+          <w:color w:val="A9B7C6"/>
+          <w:sz w:val="20"/>
+          <w:szCs w:val="20"/>
+        </w:rPr>
+        <w:t>)</w:t>
+      </w:r>
+      <w:r>
+        <w:rPr>
+          <w:rFonts w:ascii="Courier New" w:eastAsia="Times New Roman" w:hAnsi="Courier New" w:cs="Courier New"/>
+          <w:color w:val="CC7832"/>
+          <w:sz w:val="20"/>
+          <w:szCs w:val="20"/>
+        </w:rPr>
+        <w:t>,</w:t>
+      </w:r>
+      <w:r>
+        <w:rPr>
+          <w:rFonts w:ascii="Courier New" w:eastAsia="Times New Roman" w:hAnsi="Courier New" w:cs="Courier New"/>
+          <w:color w:val="CC7832"/>
+          <w:sz w:val="20"/>
+          <w:szCs w:val="20"/>
+        </w:rPr>
+        <w:br/>
+        <w:t xml:space="preserve">    constraint </w:t>
+      </w:r>
+      <w:proofErr w:type="spellStart"/>
+      <w:r>
+        <w:rPr>
+          <w:rFonts w:ascii="Courier New" w:eastAsia="Times New Roman" w:hAnsi="Courier New" w:cs="Courier New"/>
+          <w:color w:val="A9B7C6"/>
+          <w:sz w:val="20"/>
+          <w:szCs w:val="20"/>
+        </w:rPr>
+        <w:t>offerappointment_administrators_username_fk</w:t>
+      </w:r>
+      <w:proofErr w:type="spellEnd"/>
+      <w:r>
+        <w:rPr>
+          <w:rFonts w:ascii="Courier New" w:eastAsia="Times New Roman" w:hAnsi="Courier New" w:cs="Courier New"/>
+          <w:color w:val="A9B7C6"/>
+          <w:sz w:val="20"/>
+          <w:szCs w:val="20"/>
+        </w:rPr>
+        <w:br/>
+        <w:t xml:space="preserve">        </w:t>
+      </w:r>
+      <w:r>
+        <w:rPr>
+          <w:rFonts w:ascii="Courier New" w:eastAsia="Times New Roman" w:hAnsi="Courier New" w:cs="Courier New"/>
+          <w:color w:val="CC7832"/>
+          <w:sz w:val="20"/>
+          <w:szCs w:val="20"/>
+        </w:rPr>
+        <w:t xml:space="preserve">foreign key </w:t>
+      </w:r>
+      <w:r>
+        <w:rPr>
+          <w:rFonts w:ascii="Courier New" w:eastAsia="Times New Roman" w:hAnsi="Courier New" w:cs="Courier New"/>
+          <w:color w:val="A9B7C6"/>
+          <w:sz w:val="20"/>
+          <w:szCs w:val="20"/>
+        </w:rPr>
+        <w:t>(</w:t>
+      </w:r>
+      <w:proofErr w:type="spellStart"/>
+      <w:r>
+        <w:rPr>
+          <w:rFonts w:ascii="Courier New" w:eastAsia="Times New Roman" w:hAnsi="Courier New" w:cs="Courier New"/>
+          <w:color w:val="9876AA"/>
+          <w:sz w:val="20"/>
+          <w:szCs w:val="20"/>
+        </w:rPr>
+        <w:t>adminUsername</w:t>
+      </w:r>
+      <w:proofErr w:type="spellEnd"/>
+      <w:r>
+        <w:rPr>
+          <w:rFonts w:ascii="Courier New" w:eastAsia="Times New Roman" w:hAnsi="Courier New" w:cs="Courier New"/>
+          <w:color w:val="A9B7C6"/>
+          <w:sz w:val="20"/>
+          <w:szCs w:val="20"/>
+        </w:rPr>
+        <w:t xml:space="preserve">) </w:t>
+      </w:r>
+      <w:r>
+        <w:rPr>
+          <w:rFonts w:ascii="Courier New" w:eastAsia="Times New Roman" w:hAnsi="Courier New" w:cs="Courier New"/>
+          <w:color w:val="CC7832"/>
+          <w:sz w:val="20"/>
+          <w:szCs w:val="20"/>
+        </w:rPr>
+        <w:t xml:space="preserve">references </w:t>
+      </w:r>
+      <w:r>
+        <w:rPr>
+          <w:rFonts w:ascii="Courier New" w:eastAsia="Times New Roman" w:hAnsi="Courier New" w:cs="Courier New"/>
+          <w:color w:val="A9B7C6"/>
+          <w:sz w:val="20"/>
+          <w:szCs w:val="20"/>
+        </w:rPr>
+        <w:t>administrators (</w:t>
+      </w:r>
+      <w:r>
+        <w:rPr>
+          <w:rFonts w:ascii="Courier New" w:eastAsia="Times New Roman" w:hAnsi="Courier New" w:cs="Courier New"/>
+          <w:color w:val="9876AA"/>
+          <w:sz w:val="20"/>
+          <w:szCs w:val="20"/>
+        </w:rPr>
+        <w:t>username</w:t>
+      </w:r>
       <w:r>
         <w:rPr>
           <w:rFonts w:ascii="Courier New" w:eastAsia="Times New Roman" w:hAnsi="Courier New" w:cs="Courier New"/>
@@ -2575,7 +2784,7 @@
         <w:rPr>
           <w:color w:val="CC7832"/>
         </w:rPr>
-        <w:t>varchar</w:t>
+        <w:t>decimal</w:t>
       </w:r>
       <w:r>
         <w:rPr>
@@ -2587,7 +2796,19 @@
         <w:rPr>
           <w:color w:val="6897BB"/>
         </w:rPr>
-        <w:t>255</w:t>
+        <w:t>11</w:t>
+      </w:r>
+      <w:r>
+        <w:rPr>
+          <w:color w:val="CC7832"/>
+        </w:rPr>
+        <w:t xml:space="preserve">, </w:t>
+      </w:r>
+      <w:r>
+        <w:rPr>
+          <w:color w:val="6897BB"/>
+        </w:rPr>
+        <w:t>8</w:t>
       </w:r>
       <w:r>
         <w:rPr>
@@ -2606,6 +2827,11 @@
           <w:color w:val="CC7832"/>
         </w:rPr>
         <w:br/>
+      </w:r>
+      <w:r>
+        <w:rPr>
+          <w:color w:val="9876AA"/>
+        </w:rPr>
         <w:t xml:space="preserve">    </w:t>
       </w:r>
       <w:r>
@@ -2618,7 +2844,7 @@
         <w:rPr>
           <w:color w:val="CC7832"/>
         </w:rPr>
-        <w:t>varchar</w:t>
+        <w:t>decimal</w:t>
       </w:r>
       <w:r>
         <w:rPr>
@@ -2630,7 +2856,19 @@
         <w:rPr>
           <w:color w:val="6897BB"/>
         </w:rPr>
-        <w:t>255</w:t>
+        <w:t>10</w:t>
+      </w:r>
+      <w:r>
+        <w:rPr>
+          <w:color w:val="CC7832"/>
+        </w:rPr>
+        <w:t xml:space="preserve">, </w:t>
+      </w:r>
+      <w:r>
+        <w:rPr>
+          <w:color w:val="6897BB"/>
+        </w:rPr>
+        <w:t>8</w:t>
       </w:r>
       <w:r>
         <w:rPr>
@@ -3019,7 +3257,7 @@
         <w:pStyle w:val="HTML"/>
         <w:shd w:val="clear" w:color="auto" w:fill="2B2B2B"/>
         <w:rPr>
-          <w:color w:val="CC7832"/>
+          <w:color w:val="A9B7C6"/>
         </w:rPr>
       </w:pPr>
       <w:r>
@@ -3182,143 +3420,6 @@
           <w:color w:val="9876AA"/>
         </w:rPr>
         <w:t xml:space="preserve">phone        </w:t>
-      </w:r>
-      <w:r>
-        <w:rPr>
-          <w:color w:val="CC7832"/>
-        </w:rPr>
-        <w:t>varchar</w:t>
-      </w:r>
-      <w:r>
-        <w:rPr>
-          <w:color w:val="A9B7C6"/>
-        </w:rPr>
-        <w:t>(</w:t>
-      </w:r>
-      <w:r>
-        <w:rPr>
-          <w:color w:val="6897BB"/>
-        </w:rPr>
-        <w:t>255</w:t>
-      </w:r>
-      <w:r>
-        <w:rPr>
-          <w:color w:val="A9B7C6"/>
-        </w:rPr>
-        <w:t xml:space="preserve">) </w:t>
-      </w:r>
-      <w:r>
-        <w:rPr>
-          <w:color w:val="CC7832"/>
-        </w:rPr>
-        <w:t>not null,</w:t>
-      </w:r>
-      <w:r>
-        <w:rPr>
-          <w:color w:val="CC7832"/>
-        </w:rPr>
-        <w:br/>
-        <w:t xml:space="preserve">    </w:t>
-      </w:r>
-      <w:r>
-        <w:rPr>
-          <w:color w:val="9876AA"/>
-        </w:rPr>
-        <w:t xml:space="preserve">email        </w:t>
-      </w:r>
-      <w:r>
-        <w:rPr>
-          <w:color w:val="CC7832"/>
-        </w:rPr>
-        <w:t>varchar</w:t>
-      </w:r>
-      <w:r>
-        <w:rPr>
-          <w:color w:val="A9B7C6"/>
-        </w:rPr>
-        <w:t>(</w:t>
-      </w:r>
-      <w:r>
-        <w:rPr>
-          <w:color w:val="6897BB"/>
-        </w:rPr>
-        <w:t>255</w:t>
-      </w:r>
-      <w:r>
-        <w:rPr>
-          <w:color w:val="A9B7C6"/>
-        </w:rPr>
-        <w:t xml:space="preserve">) </w:t>
-      </w:r>
-      <w:r>
-        <w:rPr>
-          <w:color w:val="CC7832"/>
-        </w:rPr>
-        <w:t>not null,</w:t>
-      </w:r>
-      <w:r>
-        <w:rPr>
-          <w:color w:val="CC7832"/>
-        </w:rPr>
-        <w:br/>
-        <w:t xml:space="preserve">    </w:t>
-      </w:r>
-      <w:proofErr w:type="spellStart"/>
-      <w:r>
-        <w:rPr>
-          <w:color w:val="9876AA"/>
-        </w:rPr>
-        <w:t>providerType</w:t>
-      </w:r>
-      <w:proofErr w:type="spellEnd"/>
-      <w:r>
-        <w:rPr>
-          <w:color w:val="9876AA"/>
-        </w:rPr>
-        <w:t xml:space="preserve"> </w:t>
-      </w:r>
-      <w:r>
-        <w:rPr>
-          <w:color w:val="CC7832"/>
-        </w:rPr>
-        <w:t>varchar</w:t>
-      </w:r>
-      <w:r>
-        <w:rPr>
-          <w:color w:val="A9B7C6"/>
-        </w:rPr>
-        <w:t>(</w:t>
-      </w:r>
-      <w:r>
-        <w:rPr>
-          <w:color w:val="6897BB"/>
-        </w:rPr>
-        <w:t>255</w:t>
-      </w:r>
-      <w:r>
-        <w:rPr>
-          <w:color w:val="A9B7C6"/>
-        </w:rPr>
-        <w:t xml:space="preserve">) </w:t>
-      </w:r>
-      <w:r>
-        <w:rPr>
-          <w:color w:val="CC7832"/>
-        </w:rPr>
-        <w:t>not null,</w:t>
-      </w:r>
-      <w:r>
-        <w:rPr>
-          <w:color w:val="CC7832"/>
-        </w:rPr>
-        <w:br/>
-        <w:t xml:space="preserve">    </w:t>
-      </w:r>
-      <w:r>
-        <w:rPr>
-          <w:color w:val="9876AA"/>
-        </w:rPr>
-        <w:t xml:space="preserve">addressLine1 </w:t>
       </w:r>
       <w:r>
         <w:rPr>
@@ -3367,6 +3468,143 @@
         <w:rPr>
           <w:color w:val="9876AA"/>
         </w:rPr>
+        <w:t xml:space="preserve">email        </w:t>
+      </w:r>
+      <w:r>
+        <w:rPr>
+          <w:color w:val="CC7832"/>
+        </w:rPr>
+        <w:t>varchar</w:t>
+      </w:r>
+      <w:r>
+        <w:rPr>
+          <w:color w:val="A9B7C6"/>
+        </w:rPr>
+        <w:t>(</w:t>
+      </w:r>
+      <w:r>
+        <w:rPr>
+          <w:color w:val="6897BB"/>
+        </w:rPr>
+        <w:t>255</w:t>
+      </w:r>
+      <w:r>
+        <w:rPr>
+          <w:color w:val="A9B7C6"/>
+        </w:rPr>
+        <w:t xml:space="preserve">) </w:t>
+      </w:r>
+      <w:r>
+        <w:rPr>
+          <w:color w:val="CC7832"/>
+        </w:rPr>
+        <w:t>not null,</w:t>
+      </w:r>
+      <w:r>
+        <w:rPr>
+          <w:color w:val="CC7832"/>
+        </w:rPr>
+        <w:br/>
+        <w:t xml:space="preserve">    </w:t>
+      </w:r>
+      <w:proofErr w:type="spellStart"/>
+      <w:r>
+        <w:rPr>
+          <w:color w:val="9876AA"/>
+        </w:rPr>
+        <w:t>providerType</w:t>
+      </w:r>
+      <w:proofErr w:type="spellEnd"/>
+      <w:r>
+        <w:rPr>
+          <w:color w:val="9876AA"/>
+        </w:rPr>
+        <w:t xml:space="preserve"> </w:t>
+      </w:r>
+      <w:r>
+        <w:rPr>
+          <w:color w:val="CC7832"/>
+        </w:rPr>
+        <w:t>varchar</w:t>
+      </w:r>
+      <w:r>
+        <w:rPr>
+          <w:color w:val="A9B7C6"/>
+        </w:rPr>
+        <w:t>(</w:t>
+      </w:r>
+      <w:r>
+        <w:rPr>
+          <w:color w:val="6897BB"/>
+        </w:rPr>
+        <w:t>255</w:t>
+      </w:r>
+      <w:r>
+        <w:rPr>
+          <w:color w:val="A9B7C6"/>
+        </w:rPr>
+        <w:t xml:space="preserve">) </w:t>
+      </w:r>
+      <w:r>
+        <w:rPr>
+          <w:color w:val="CC7832"/>
+        </w:rPr>
+        <w:t>not null,</w:t>
+      </w:r>
+      <w:r>
+        <w:rPr>
+          <w:color w:val="CC7832"/>
+        </w:rPr>
+        <w:br/>
+        <w:t xml:space="preserve">    </w:t>
+      </w:r>
+      <w:r>
+        <w:rPr>
+          <w:color w:val="9876AA"/>
+        </w:rPr>
+        <w:t xml:space="preserve">addressLine1 </w:t>
+      </w:r>
+      <w:r>
+        <w:rPr>
+          <w:color w:val="CC7832"/>
+        </w:rPr>
+        <w:t>varchar</w:t>
+      </w:r>
+      <w:r>
+        <w:rPr>
+          <w:color w:val="A9B7C6"/>
+        </w:rPr>
+        <w:t>(</w:t>
+      </w:r>
+      <w:r>
+        <w:rPr>
+          <w:color w:val="6897BB"/>
+        </w:rPr>
+        <w:t>255</w:t>
+      </w:r>
+      <w:r>
+        <w:rPr>
+          <w:color w:val="A9B7C6"/>
+        </w:rPr>
+        <w:t xml:space="preserve">) </w:t>
+      </w:r>
+      <w:r>
+        <w:rPr>
+          <w:color w:val="CC7832"/>
+        </w:rPr>
+        <w:t>not null,</w:t>
+      </w:r>
+      <w:r>
+        <w:rPr>
+          <w:color w:val="CC7832"/>
+        </w:rPr>
+        <w:br/>
+        <w:t xml:space="preserve">    </w:t>
+      </w:r>
+      <w:r>
+        <w:rPr>
+          <w:color w:val="9876AA"/>
+        </w:rPr>
         <w:t xml:space="preserve">addressLine2 </w:t>
       </w:r>
       <w:r>
@@ -3596,7 +3834,7 @@
         <w:rPr>
           <w:color w:val="CC7832"/>
         </w:rPr>
-        <w:t>varchar</w:t>
+        <w:t>decimal</w:t>
       </w:r>
       <w:r>
         <w:rPr>
@@ -3608,7 +3846,19 @@
         <w:rPr>
           <w:color w:val="6897BB"/>
         </w:rPr>
-        <w:t>255</w:t>
+        <w:t>11</w:t>
+      </w:r>
+      <w:r>
+        <w:rPr>
+          <w:color w:val="CC7832"/>
+        </w:rPr>
+        <w:t xml:space="preserve">, </w:t>
+      </w:r>
+      <w:r>
+        <w:rPr>
+          <w:color w:val="6897BB"/>
+        </w:rPr>
+        <w:t>8</w:t>
       </w:r>
       <w:r>
         <w:rPr>
@@ -3627,6 +3877,11 @@
           <w:color w:val="CC7832"/>
         </w:rPr>
         <w:br/>
+      </w:r>
+      <w:r>
+        <w:rPr>
+          <w:color w:val="9876AA"/>
+        </w:rPr>
         <w:t xml:space="preserve">    </w:t>
       </w:r>
       <w:r>
@@ -3639,7 +3894,7 @@
         <w:rPr>
           <w:color w:val="CC7832"/>
         </w:rPr>
-        <w:t>varchar</w:t>
+        <w:t>decimal</w:t>
       </w:r>
       <w:r>
         <w:rPr>
@@ -3651,7 +3906,19 @@
         <w:rPr>
           <w:color w:val="6897BB"/>
         </w:rPr>
-        <w:t>255</w:t>
+        <w:t>10</w:t>
+      </w:r>
+      <w:r>
+        <w:rPr>
+          <w:color w:val="CC7832"/>
+        </w:rPr>
+        <w:t xml:space="preserve">, </w:t>
+      </w:r>
+      <w:r>
+        <w:rPr>
+          <w:color w:val="6897BB"/>
+        </w:rPr>
+        <w:t>8</w:t>
       </w:r>
       <w:r>
         <w:rPr>

</xml_diff>

<commit_message>
modified maxDistance datatype to float
</commit_message>
<xml_diff>
--- a/Project Part 1.docx
+++ b/Project Part 1.docx
@@ -2741,31 +2741,7 @@
         <w:rPr>
           <w:color w:val="CC7832"/>
         </w:rPr>
-        <w:t>varchar</w:t>
-      </w:r>
-      <w:r>
-        <w:rPr>
-          <w:color w:val="A9B7C6"/>
-        </w:rPr>
-        <w:t>(</w:t>
-      </w:r>
-      <w:r>
-        <w:rPr>
-          <w:color w:val="6897BB"/>
-        </w:rPr>
-        <w:t>255</w:t>
-      </w:r>
-      <w:r>
-        <w:rPr>
-          <w:color w:val="A9B7C6"/>
-        </w:rPr>
-        <w:t xml:space="preserve">) </w:t>
-      </w:r>
-      <w:r>
-        <w:rPr>
-          <w:color w:val="CC7832"/>
-        </w:rPr>
-        <w:t>not null,</w:t>
+        <w:t>float        not null,</w:t>
       </w:r>
       <w:r>
         <w:rPr>

</xml_diff>